<commit_message>
AUTO FROM WORK 14.09.2022 12:56:53,66
</commit_message>
<xml_diff>
--- a/ZAMER/Win32/Release/REPORT/BLANK.docx
+++ b/ZAMER/Win32/Release/REPORT/BLANK.docx
@@ -305,32 +305,17 @@
         <w:rPr>
           <w:sz w:val="28"/>
         </w:rPr>
-        <w:t>Соединение фаз ______</w:t>
-      </w:r>
-      <w:r>
-        <w:rPr>
-          <w:sz w:val="28"/>
-        </w:rPr>
-        <w:t>__</w:t>
-      </w:r>
-      <w:r>
-        <w:rPr>
-          <w:sz w:val="28"/>
-        </w:rPr>
-        <w:t>_</w:t>
-      </w:r>
-      <w:r>
-        <w:rPr>
-          <w:sz w:val="28"/>
-        </w:rPr>
-        <w:t>___</w:t>
-      </w:r>
-      <w:r>
-        <w:rPr>
-          <w:sz w:val="28"/>
-        </w:rPr>
-        <w:t>___</w:t>
-      </w:r>
+        <w:t xml:space="preserve">Соединение фаз </w:t>
+      </w:r>
+      <w:proofErr w:type="spellStart"/>
+      <w:r>
+        <w:rPr>
+          <w:sz w:val="28"/>
+          <w:lang w:val="en-US"/>
+        </w:rPr>
+        <w:t>fsoed</w:t>
+      </w:r>
+      <w:proofErr w:type="spellEnd"/>
     </w:p>
     <w:p>
       <w:pPr>
@@ -380,8 +365,23 @@
         <w:rPr>
           <w:sz w:val="28"/>
         </w:rPr>
-        <w:t>Признак соединения фаз______</w:t>
-      </w:r>
+        <w:t>Признак соединения фаз</w:t>
+      </w:r>
+      <w:r>
+        <w:rPr>
+          <w:sz w:val="28"/>
+        </w:rPr>
+        <w:t xml:space="preserve"> </w:t>
+      </w:r>
+      <w:proofErr w:type="spellStart"/>
+      <w:r>
+        <w:rPr>
+          <w:sz w:val="28"/>
+          <w:lang w:val="en-US"/>
+        </w:rPr>
+        <w:t>fprizn</w:t>
+      </w:r>
+      <w:proofErr w:type="spellEnd"/>
     </w:p>
     <w:p>
       <w:pPr>
@@ -669,8 +669,13 @@
         <w:t>R</w:t>
       </w:r>
       <w:r>
-        <w:t>, _____Ом</w:t>
-      </w:r>
+        <w:t xml:space="preserve">, </w:t>
+      </w:r>
+      <w:proofErr w:type="spellStart"/>
+      <w:r>
+        <w:t>stred</w:t>
+      </w:r>
+      <w:proofErr w:type="spellEnd"/>
       <w:r>
         <w:t xml:space="preserve">                </w:t>
       </w:r>
@@ -683,117 +688,15 @@
       <w:r>
         <w:rPr>
           <w:b w:val="0"/>
-        </w:rPr>
-        <w:softHyphen/>
+          <w:lang w:val="en-US"/>
+        </w:rPr>
+        <w:t>temper</w:t>
       </w:r>
       <w:r>
         <w:rPr>
           <w:b w:val="0"/>
         </w:rPr>
-        <w:softHyphen/>
-      </w:r>
-      <w:r>
-        <w:rPr>
-          <w:b w:val="0"/>
-        </w:rPr>
-        <w:softHyphen/>
-      </w:r>
-      <w:r>
-        <w:rPr>
-          <w:b w:val="0"/>
-        </w:rPr>
-        <w:softHyphen/>
-      </w:r>
-      <w:r>
-        <w:rPr>
-          <w:b w:val="0"/>
-        </w:rPr>
-        <w:softHyphen/>
-      </w:r>
-      <w:r>
-        <w:rPr>
-          <w:b w:val="0"/>
-        </w:rPr>
-        <w:softHyphen/>
-      </w:r>
-      <w:r>
-        <w:rPr>
-          <w:b w:val="0"/>
-        </w:rPr>
-        <w:softHyphen/>
-      </w:r>
-      <w:r>
-        <w:rPr>
-          <w:b w:val="0"/>
-        </w:rPr>
-        <w:t>____</w:t>
-      </w:r>
-      <w:r>
-        <w:rPr>
-          <w:b w:val="0"/>
-        </w:rPr>
-        <w:softHyphen/>
-      </w:r>
-      <w:r>
-        <w:rPr>
-          <w:b w:val="0"/>
-        </w:rPr>
-        <w:softHyphen/>
-      </w:r>
-      <w:r>
-        <w:rPr>
-          <w:b w:val="0"/>
-        </w:rPr>
-        <w:softHyphen/>
-      </w:r>
-      <w:r>
-        <w:rPr>
-          <w:b w:val="0"/>
-        </w:rPr>
-        <w:softHyphen/>
-      </w:r>
-      <w:r>
-        <w:rPr>
-          <w:b w:val="0"/>
-        </w:rPr>
-        <w:softHyphen/>
-      </w:r>
-      <w:r>
-        <w:rPr>
-          <w:b w:val="0"/>
-        </w:rPr>
-        <w:softHyphen/>
-      </w:r>
-      <w:r>
-        <w:rPr>
-          <w:b w:val="0"/>
-        </w:rPr>
-        <w:softHyphen/>
-      </w:r>
-      <w:r>
-        <w:rPr>
-          <w:b w:val="0"/>
-        </w:rPr>
-        <w:softHyphen/>
-      </w:r>
-      <w:r>
-        <w:rPr>
-          <w:b w:val="0"/>
-        </w:rPr>
-        <w:softHyphen/>
-      </w:r>
-      <w:r>
-        <w:rPr>
-          <w:b w:val="0"/>
-        </w:rPr>
-        <w:softHyphen/>
-        <w:t>________</w:t>
-      </w:r>
-      <w:r>
-        <w:rPr>
-          <w:b w:val="0"/>
-        </w:rPr>
-        <w:t>_</w:t>
+        <w:t xml:space="preserve"> </w:t>
       </w:r>
       <w:r>
         <w:rPr>
@@ -1069,8 +972,16 @@
               <w:spacing w:line="360" w:lineRule="auto"/>
               <w:rPr>
                 <w:sz w:val="28"/>
-              </w:rPr>
-            </w:pPr>
+                <w:lang w:val="en-US"/>
+              </w:rPr>
+            </w:pPr>
+            <w:r>
+              <w:rPr>
+                <w:sz w:val="28"/>
+                <w:lang w:val="en-US"/>
+              </w:rPr>
+              <w:t>st11</w:t>
+            </w:r>
           </w:p>
         </w:tc>
         <w:tc>
@@ -1089,8 +1000,16 @@
               <w:spacing w:line="360" w:lineRule="auto"/>
               <w:rPr>
                 <w:sz w:val="28"/>
-              </w:rPr>
-            </w:pPr>
+                <w:lang w:val="en-US"/>
+              </w:rPr>
+            </w:pPr>
+            <w:r>
+              <w:rPr>
+                <w:sz w:val="28"/>
+                <w:lang w:val="en-US"/>
+              </w:rPr>
+              <w:t>st12</w:t>
+            </w:r>
           </w:p>
         </w:tc>
         <w:tc>
@@ -1109,8 +1028,16 @@
               <w:spacing w:line="360" w:lineRule="auto"/>
               <w:rPr>
                 <w:sz w:val="28"/>
-              </w:rPr>
-            </w:pPr>
+                <w:lang w:val="en-US"/>
+              </w:rPr>
+            </w:pPr>
+            <w:r>
+              <w:rPr>
+                <w:sz w:val="28"/>
+                <w:lang w:val="en-US"/>
+              </w:rPr>
+              <w:t>st13</w:t>
+            </w:r>
           </w:p>
         </w:tc>
         <w:tc>
@@ -1223,8 +1150,16 @@
               <w:spacing w:line="360" w:lineRule="auto"/>
               <w:rPr>
                 <w:sz w:val="28"/>
-              </w:rPr>
-            </w:pPr>
+                <w:lang w:val="en-US"/>
+              </w:rPr>
+            </w:pPr>
+            <w:r>
+              <w:rPr>
+                <w:sz w:val="28"/>
+                <w:lang w:val="en-US"/>
+              </w:rPr>
+              <w:t>st21</w:t>
+            </w:r>
           </w:p>
         </w:tc>
         <w:tc>
@@ -1243,8 +1178,16 @@
               <w:spacing w:line="360" w:lineRule="auto"/>
               <w:rPr>
                 <w:sz w:val="28"/>
-              </w:rPr>
-            </w:pPr>
+                <w:lang w:val="en-US"/>
+              </w:rPr>
+            </w:pPr>
+            <w:r>
+              <w:rPr>
+                <w:sz w:val="28"/>
+                <w:lang w:val="en-US"/>
+              </w:rPr>
+              <w:t>st22</w:t>
+            </w:r>
           </w:p>
         </w:tc>
         <w:tc>
@@ -1263,8 +1206,16 @@
               <w:spacing w:line="360" w:lineRule="auto"/>
               <w:rPr>
                 <w:sz w:val="28"/>
-              </w:rPr>
-            </w:pPr>
+                <w:lang w:val="en-US"/>
+              </w:rPr>
+            </w:pPr>
+            <w:r>
+              <w:rPr>
+                <w:sz w:val="28"/>
+                <w:lang w:val="en-US"/>
+              </w:rPr>
+              <w:t>st23</w:t>
+            </w:r>
           </w:p>
         </w:tc>
         <w:tc>
@@ -1306,12 +1257,14 @@
                 <w:szCs w:val="24"/>
               </w:rPr>
             </w:pPr>
+            <w:proofErr w:type="spellStart"/>
             <w:r>
               <w:rPr>
                 <w:szCs w:val="24"/>
               </w:rPr>
-              <w:t>___Ом</w:t>
-            </w:r>
+              <w:t>rizoled</w:t>
+            </w:r>
+            <w:proofErr w:type="spellEnd"/>
           </w:p>
         </w:tc>
         <w:tc>
@@ -1333,12 +1286,14 @@
                 <w:szCs w:val="24"/>
               </w:rPr>
             </w:pPr>
+            <w:proofErr w:type="spellStart"/>
             <w:r>
               <w:rPr>
                 <w:szCs w:val="24"/>
               </w:rPr>
-              <w:t>___Ом</w:t>
-            </w:r>
+              <w:t>rizoled</w:t>
+            </w:r>
+            <w:proofErr w:type="spellEnd"/>
           </w:p>
         </w:tc>
       </w:tr>
@@ -1362,8 +1317,16 @@
               <w:spacing w:line="360" w:lineRule="auto"/>
               <w:rPr>
                 <w:sz w:val="28"/>
-              </w:rPr>
-            </w:pPr>
+                <w:lang w:val="en-US"/>
+              </w:rPr>
+            </w:pPr>
+            <w:r>
+              <w:rPr>
+                <w:sz w:val="28"/>
+                <w:lang w:val="en-US"/>
+              </w:rPr>
+              <w:t>st31</w:t>
+            </w:r>
           </w:p>
         </w:tc>
         <w:tc>
@@ -1382,8 +1345,16 @@
               <w:spacing w:line="360" w:lineRule="auto"/>
               <w:rPr>
                 <w:sz w:val="28"/>
-              </w:rPr>
-            </w:pPr>
+                <w:lang w:val="en-US"/>
+              </w:rPr>
+            </w:pPr>
+            <w:r>
+              <w:rPr>
+                <w:sz w:val="28"/>
+                <w:lang w:val="en-US"/>
+              </w:rPr>
+              <w:t>st32</w:t>
+            </w:r>
           </w:p>
         </w:tc>
         <w:tc>
@@ -1402,8 +1373,16 @@
               <w:spacing w:line="360" w:lineRule="auto"/>
               <w:rPr>
                 <w:sz w:val="28"/>
-              </w:rPr>
-            </w:pPr>
+                <w:lang w:val="en-US"/>
+              </w:rPr>
+            </w:pPr>
+            <w:r>
+              <w:rPr>
+                <w:sz w:val="28"/>
+                <w:lang w:val="en-US"/>
+              </w:rPr>
+              <w:t>st33</w:t>
+            </w:r>
           </w:p>
         </w:tc>
         <w:tc>
@@ -1439,10 +1418,19 @@
           <w:p>
             <w:pPr>
               <w:spacing w:line="360" w:lineRule="auto"/>
-              <w:rPr>
-                <w:sz w:val="28"/>
-              </w:rPr>
-            </w:pPr>
+              <w:jc w:val="center"/>
+              <w:rPr>
+                <w:sz w:val="28"/>
+              </w:rPr>
+            </w:pPr>
+            <w:proofErr w:type="spellStart"/>
+            <w:r>
+              <w:rPr>
+                <w:sz w:val="28"/>
+              </w:rPr>
+              <w:t>rizolvk</w:t>
+            </w:r>
+            <w:proofErr w:type="spellEnd"/>
           </w:p>
         </w:tc>
         <w:tc>
@@ -1459,10 +1447,19 @@
           <w:p>
             <w:pPr>
               <w:spacing w:line="360" w:lineRule="auto"/>
-              <w:rPr>
-                <w:sz w:val="28"/>
-              </w:rPr>
-            </w:pPr>
+              <w:jc w:val="center"/>
+              <w:rPr>
+                <w:sz w:val="28"/>
+              </w:rPr>
+            </w:pPr>
+            <w:proofErr w:type="spellStart"/>
+            <w:r>
+              <w:rPr>
+                <w:sz w:val="28"/>
+              </w:rPr>
+              <w:t>rizolob</w:t>
+            </w:r>
+            <w:proofErr w:type="spellEnd"/>
           </w:p>
         </w:tc>
       </w:tr>
@@ -4134,8 +4131,16 @@
               <w:spacing w:line="360" w:lineRule="auto"/>
               <w:rPr>
                 <w:sz w:val="28"/>
-              </w:rPr>
-            </w:pPr>
+                <w:lang w:val="en-US"/>
+              </w:rPr>
+            </w:pPr>
+            <w:r>
+              <w:rPr>
+                <w:sz w:val="28"/>
+                <w:lang w:val="en-US"/>
+              </w:rPr>
+              <w:t>Kz11</w:t>
+            </w:r>
           </w:p>
         </w:tc>
         <w:tc>
@@ -4152,8 +4157,16 @@
               <w:spacing w:line="360" w:lineRule="auto"/>
               <w:rPr>
                 <w:sz w:val="28"/>
-              </w:rPr>
-            </w:pPr>
+                <w:lang w:val="en-US"/>
+              </w:rPr>
+            </w:pPr>
+            <w:r>
+              <w:rPr>
+                <w:sz w:val="28"/>
+                <w:lang w:val="en-US"/>
+              </w:rPr>
+              <w:t>Kz12</w:t>
+            </w:r>
           </w:p>
         </w:tc>
         <w:tc>
@@ -4169,8 +4182,16 @@
               <w:spacing w:line="360" w:lineRule="auto"/>
               <w:rPr>
                 <w:sz w:val="28"/>
-              </w:rPr>
-            </w:pPr>
+                <w:lang w:val="en-US"/>
+              </w:rPr>
+            </w:pPr>
+            <w:r>
+              <w:rPr>
+                <w:sz w:val="28"/>
+                <w:lang w:val="en-US"/>
+              </w:rPr>
+              <w:t>Kz13</w:t>
+            </w:r>
           </w:p>
         </w:tc>
         <w:tc>
@@ -4186,8 +4207,16 @@
               <w:spacing w:line="360" w:lineRule="auto"/>
               <w:rPr>
                 <w:sz w:val="28"/>
-              </w:rPr>
-            </w:pPr>
+                <w:lang w:val="en-US"/>
+              </w:rPr>
+            </w:pPr>
+            <w:r>
+              <w:rPr>
+                <w:sz w:val="28"/>
+                <w:lang w:val="en-US"/>
+              </w:rPr>
+              <w:t>Kz14</w:t>
+            </w:r>
           </w:p>
         </w:tc>
       </w:tr>
@@ -4233,8 +4262,16 @@
               <w:spacing w:line="360" w:lineRule="auto"/>
               <w:rPr>
                 <w:sz w:val="28"/>
-              </w:rPr>
-            </w:pPr>
+                <w:lang w:val="en-US"/>
+              </w:rPr>
+            </w:pPr>
+            <w:r>
+              <w:rPr>
+                <w:sz w:val="28"/>
+                <w:lang w:val="en-US"/>
+              </w:rPr>
+              <w:t>Kz21</w:t>
+            </w:r>
           </w:p>
         </w:tc>
         <w:tc>
@@ -4251,8 +4288,16 @@
               <w:spacing w:line="360" w:lineRule="auto"/>
               <w:rPr>
                 <w:sz w:val="28"/>
-              </w:rPr>
-            </w:pPr>
+                <w:lang w:val="en-US"/>
+              </w:rPr>
+            </w:pPr>
+            <w:r>
+              <w:rPr>
+                <w:sz w:val="28"/>
+                <w:lang w:val="en-US"/>
+              </w:rPr>
+              <w:t>Kz22</w:t>
+            </w:r>
           </w:p>
         </w:tc>
         <w:tc>
@@ -4267,8 +4312,16 @@
               <w:spacing w:line="360" w:lineRule="auto"/>
               <w:rPr>
                 <w:sz w:val="28"/>
-              </w:rPr>
-            </w:pPr>
+                <w:lang w:val="en-US"/>
+              </w:rPr>
+            </w:pPr>
+            <w:r>
+              <w:rPr>
+                <w:sz w:val="28"/>
+                <w:lang w:val="en-US"/>
+              </w:rPr>
+              <w:t>Kz23</w:t>
+            </w:r>
           </w:p>
         </w:tc>
         <w:tc>
@@ -4283,8 +4336,16 @@
               <w:spacing w:line="360" w:lineRule="auto"/>
               <w:rPr>
                 <w:sz w:val="28"/>
-              </w:rPr>
-            </w:pPr>
+                <w:lang w:val="en-US"/>
+              </w:rPr>
+            </w:pPr>
+            <w:r>
+              <w:rPr>
+                <w:sz w:val="28"/>
+                <w:lang w:val="en-US"/>
+              </w:rPr>
+              <w:t>Kz24</w:t>
+            </w:r>
           </w:p>
         </w:tc>
       </w:tr>
@@ -4330,8 +4391,16 @@
               <w:spacing w:line="360" w:lineRule="auto"/>
               <w:rPr>
                 <w:sz w:val="28"/>
-              </w:rPr>
-            </w:pPr>
+                <w:lang w:val="en-US"/>
+              </w:rPr>
+            </w:pPr>
+            <w:r>
+              <w:rPr>
+                <w:sz w:val="28"/>
+                <w:lang w:val="en-US"/>
+              </w:rPr>
+              <w:t>Kz31</w:t>
+            </w:r>
           </w:p>
         </w:tc>
         <w:tc>
@@ -4348,8 +4417,16 @@
               <w:spacing w:line="360" w:lineRule="auto"/>
               <w:rPr>
                 <w:sz w:val="28"/>
-              </w:rPr>
-            </w:pPr>
+                <w:lang w:val="en-US"/>
+              </w:rPr>
+            </w:pPr>
+            <w:r>
+              <w:rPr>
+                <w:sz w:val="28"/>
+                <w:lang w:val="en-US"/>
+              </w:rPr>
+              <w:t>Kz32</w:t>
+            </w:r>
           </w:p>
         </w:tc>
         <w:tc>
@@ -4364,8 +4441,16 @@
               <w:spacing w:line="360" w:lineRule="auto"/>
               <w:rPr>
                 <w:sz w:val="28"/>
-              </w:rPr>
-            </w:pPr>
+                <w:lang w:val="en-US"/>
+              </w:rPr>
+            </w:pPr>
+            <w:r>
+              <w:rPr>
+                <w:sz w:val="28"/>
+                <w:lang w:val="en-US"/>
+              </w:rPr>
+              <w:t>Kz33</w:t>
+            </w:r>
           </w:p>
         </w:tc>
         <w:tc>
@@ -4380,8 +4465,16 @@
               <w:spacing w:line="360" w:lineRule="auto"/>
               <w:rPr>
                 <w:sz w:val="28"/>
-              </w:rPr>
-            </w:pPr>
+                <w:lang w:val="en-US"/>
+              </w:rPr>
+            </w:pPr>
+            <w:r>
+              <w:rPr>
+                <w:sz w:val="28"/>
+                <w:lang w:val="en-US"/>
+              </w:rPr>
+              <w:t>Kz34</w:t>
+            </w:r>
           </w:p>
         </w:tc>
       </w:tr>
@@ -4427,8 +4520,16 @@
               <w:spacing w:line="360" w:lineRule="auto"/>
               <w:rPr>
                 <w:sz w:val="28"/>
-              </w:rPr>
-            </w:pPr>
+                <w:lang w:val="en-US"/>
+              </w:rPr>
+            </w:pPr>
+            <w:r>
+              <w:rPr>
+                <w:sz w:val="28"/>
+                <w:lang w:val="en-US"/>
+              </w:rPr>
+              <w:t>Kz41</w:t>
+            </w:r>
           </w:p>
         </w:tc>
         <w:tc>
@@ -4445,8 +4546,16 @@
               <w:spacing w:line="360" w:lineRule="auto"/>
               <w:rPr>
                 <w:sz w:val="28"/>
-              </w:rPr>
-            </w:pPr>
+                <w:lang w:val="en-US"/>
+              </w:rPr>
+            </w:pPr>
+            <w:r>
+              <w:rPr>
+                <w:sz w:val="28"/>
+                <w:lang w:val="en-US"/>
+              </w:rPr>
+              <w:t>Kz42</w:t>
+            </w:r>
           </w:p>
         </w:tc>
         <w:tc>
@@ -4461,8 +4570,16 @@
               <w:spacing w:line="360" w:lineRule="auto"/>
               <w:rPr>
                 <w:sz w:val="28"/>
-              </w:rPr>
-            </w:pPr>
+                <w:lang w:val="en-US"/>
+              </w:rPr>
+            </w:pPr>
+            <w:r>
+              <w:rPr>
+                <w:sz w:val="28"/>
+                <w:lang w:val="en-US"/>
+              </w:rPr>
+              <w:t>Kz43</w:t>
+            </w:r>
           </w:p>
         </w:tc>
         <w:tc>
@@ -4477,8 +4594,16 @@
               <w:spacing w:line="360" w:lineRule="auto"/>
               <w:rPr>
                 <w:sz w:val="28"/>
-              </w:rPr>
-            </w:pPr>
+                <w:lang w:val="en-US"/>
+              </w:rPr>
+            </w:pPr>
+            <w:r>
+              <w:rPr>
+                <w:sz w:val="28"/>
+                <w:lang w:val="en-US"/>
+              </w:rPr>
+              <w:t>Kz44</w:t>
+            </w:r>
           </w:p>
         </w:tc>
       </w:tr>
@@ -4524,8 +4649,16 @@
               <w:spacing w:line="360" w:lineRule="auto"/>
               <w:rPr>
                 <w:sz w:val="28"/>
-              </w:rPr>
-            </w:pPr>
+                <w:lang w:val="en-US"/>
+              </w:rPr>
+            </w:pPr>
+            <w:r>
+              <w:rPr>
+                <w:sz w:val="28"/>
+                <w:lang w:val="en-US"/>
+              </w:rPr>
+              <w:t>Kz51</w:t>
+            </w:r>
           </w:p>
         </w:tc>
         <w:tc>
@@ -4542,8 +4675,16 @@
               <w:spacing w:line="360" w:lineRule="auto"/>
               <w:rPr>
                 <w:sz w:val="28"/>
-              </w:rPr>
-            </w:pPr>
+                <w:lang w:val="en-US"/>
+              </w:rPr>
+            </w:pPr>
+            <w:r>
+              <w:rPr>
+                <w:sz w:val="28"/>
+                <w:lang w:val="en-US"/>
+              </w:rPr>
+              <w:t>Kz52</w:t>
+            </w:r>
           </w:p>
         </w:tc>
         <w:tc>
@@ -4558,8 +4699,16 @@
               <w:spacing w:line="360" w:lineRule="auto"/>
               <w:rPr>
                 <w:sz w:val="28"/>
-              </w:rPr>
-            </w:pPr>
+                <w:lang w:val="en-US"/>
+              </w:rPr>
+            </w:pPr>
+            <w:r>
+              <w:rPr>
+                <w:sz w:val="28"/>
+                <w:lang w:val="en-US"/>
+              </w:rPr>
+              <w:t>Kz53</w:t>
+            </w:r>
           </w:p>
         </w:tc>
         <w:tc>
@@ -4574,8 +4723,16 @@
               <w:spacing w:line="360" w:lineRule="auto"/>
               <w:rPr>
                 <w:sz w:val="28"/>
-              </w:rPr>
-            </w:pPr>
+                <w:lang w:val="en-US"/>
+              </w:rPr>
+            </w:pPr>
+            <w:r>
+              <w:rPr>
+                <w:sz w:val="28"/>
+                <w:lang w:val="en-US"/>
+              </w:rPr>
+              <w:t>Kz54</w:t>
+            </w:r>
           </w:p>
         </w:tc>
       </w:tr>
@@ -5053,16 +5210,7 @@
                 <w:sz w:val="28"/>
                 <w:lang w:val="en-US"/>
               </w:rPr>
-              <w:t>rot</w:t>
-            </w:r>
-            <w:bookmarkStart w:id="0" w:name="_GoBack"/>
-            <w:bookmarkEnd w:id="0"/>
-            <w:r>
-              <w:rPr>
-                <w:sz w:val="28"/>
-                <w:lang w:val="en-US"/>
-              </w:rPr>
-              <w:t>2rh</w:t>
+              <w:t>rot2rh</w:t>
             </w:r>
           </w:p>
         </w:tc>
@@ -6821,57 +6969,128 @@
           <w:b/>
           <w:sz w:val="28"/>
         </w:rPr>
+        <w:t xml:space="preserve"> ВАХ</w:t>
+      </w:r>
+      <w:r>
+        <w:rPr>
+          <w:b/>
+          <w:sz w:val="28"/>
+        </w:rPr>
+        <w:t>(дата___</w:t>
+      </w:r>
+      <w:bookmarkStart w:id="0" w:name="_GoBack"/>
+      <w:bookmarkEnd w:id="0"/>
+      <w:r>
+        <w:rPr>
+          <w:b/>
+          <w:sz w:val="28"/>
+        </w:rPr>
+        <w:t>_____</w:t>
+      </w:r>
+      <w:r>
+        <w:rPr>
+          <w:b/>
+          <w:sz w:val="28"/>
+          <w:lang w:val="en-US"/>
+        </w:rPr>
+        <w:t>t</w:t>
+      </w:r>
+      <w:r>
+        <w:rPr>
+          <w:b/>
+          <w:sz w:val="28"/>
+        </w:rPr>
+        <w:t>=</w:t>
+      </w:r>
+      <w:r>
+        <w:rPr>
+          <w:b/>
+          <w:sz w:val="28"/>
+        </w:rPr>
         <w:t xml:space="preserve"> </w:t>
       </w:r>
-      <w:proofErr w:type="gramStart"/>
+      <w:proofErr w:type="spellStart"/>
       <w:r>
         <w:rPr>
           <w:b/>
           <w:sz w:val="28"/>
-        </w:rPr>
-        <w:t>ВАХ</w:t>
-      </w:r>
+          <w:lang w:val="en-US"/>
+        </w:rPr>
+        <w:t>tmpr</w:t>
+      </w:r>
+      <w:proofErr w:type="spellEnd"/>
       <w:r>
         <w:rPr>
           <w:b/>
           <w:sz w:val="28"/>
         </w:rPr>
-        <w:t>(</w:t>
-      </w:r>
-      <w:proofErr w:type="gramEnd"/>
-      <w:r>
-        <w:rPr>
-          <w:b/>
-          <w:sz w:val="28"/>
-        </w:rPr>
-        <w:t>дата________</w:t>
-      </w:r>
-      <w:r>
-        <w:rPr>
-          <w:b/>
+        <w:t xml:space="preserve"> </w:t>
+      </w:r>
+      <w:r>
+        <w:rPr>
+          <w:sz w:val="28"/>
+        </w:rPr>
+        <w:sym w:font="Symbol" w:char="F0B0"/>
+      </w:r>
+      <w:r>
+        <w:rPr>
+          <w:sz w:val="28"/>
+        </w:rPr>
+        <w:t>С, φ=</w:t>
+      </w:r>
+      <w:r>
+        <w:rPr>
+          <w:sz w:val="28"/>
+        </w:rPr>
+        <w:t xml:space="preserve"> </w:t>
+      </w:r>
+      <w:proofErr w:type="spellStart"/>
+      <w:r>
+        <w:rPr>
           <w:sz w:val="28"/>
           <w:lang w:val="en-US"/>
         </w:rPr>
-        <w:t>t</w:t>
-      </w:r>
-      <w:r>
-        <w:rPr>
-          <w:b/>
-          <w:sz w:val="28"/>
-        </w:rPr>
-        <w:t>=____</w:t>
-      </w:r>
-      <w:r>
-        <w:rPr>
-          <w:sz w:val="28"/>
-        </w:rPr>
-        <w:sym w:font="Symbol" w:char="F0B0"/>
-      </w:r>
-      <w:r>
-        <w:rPr>
-          <w:sz w:val="28"/>
-        </w:rPr>
-        <w:t>С, φ=_____%, р=_____кПа</w:t>
+        <w:t>vlag</w:t>
+      </w:r>
+      <w:proofErr w:type="spellEnd"/>
+      <w:r>
+        <w:rPr>
+          <w:sz w:val="28"/>
+        </w:rPr>
+        <w:t xml:space="preserve"> </w:t>
+      </w:r>
+      <w:r>
+        <w:rPr>
+          <w:sz w:val="28"/>
+        </w:rPr>
+        <w:t>%, р=</w:t>
+      </w:r>
+      <w:r>
+        <w:rPr>
+          <w:sz w:val="28"/>
+        </w:rPr>
+        <w:t xml:space="preserve"> </w:t>
+      </w:r>
+      <w:proofErr w:type="spellStart"/>
+      <w:r>
+        <w:rPr>
+          <w:sz w:val="28"/>
+          <w:lang w:val="en-US"/>
+        </w:rPr>
+        <w:t>davl</w:t>
+      </w:r>
+      <w:proofErr w:type="spellEnd"/>
+      <w:r>
+        <w:rPr>
+          <w:sz w:val="28"/>
+        </w:rPr>
+        <w:t xml:space="preserve"> </w:t>
+      </w:r>
+      <w:r>
+        <w:rPr>
+          <w:sz w:val="28"/>
+        </w:rPr>
+        <w:t>кПа</w:t>
       </w:r>
       <w:r>
         <w:rPr>
@@ -6990,8 +7209,27 @@
               <w:rPr>
                 <w:b/>
                 <w:sz w:val="28"/>
-              </w:rPr>
-            </w:pPr>
+                <w:lang w:val="en-US"/>
+              </w:rPr>
+            </w:pPr>
+            <w:proofErr w:type="spellStart"/>
+            <w:r>
+              <w:rPr>
+                <w:b/>
+                <w:sz w:val="28"/>
+                <w:lang w:val="en-US"/>
+              </w:rPr>
+              <w:t>Jj</w:t>
+            </w:r>
+            <w:proofErr w:type="spellEnd"/>
+            <w:r>
+              <w:rPr>
+                <w:b/>
+                <w:sz w:val="28"/>
+                <w:lang w:val="en-US"/>
+              </w:rPr>
+              <w:t xml:space="preserve">  </w:t>
+            </w:r>
           </w:p>
         </w:tc>
         <w:tc>
@@ -7816,9 +8054,35 @@
           <w:p>
             <w:pPr>
               <w:rPr>
-                <w:szCs w:val="24"/>
-              </w:rPr>
-            </w:pPr>
+                <w:sz w:val="16"/>
+                <w:szCs w:val="16"/>
+                <w:lang w:val="en-US"/>
+              </w:rPr>
+            </w:pPr>
+            <w:r>
+              <w:rPr>
+                <w:sz w:val="16"/>
+                <w:szCs w:val="16"/>
+                <w:lang w:val="en-US"/>
+              </w:rPr>
+              <w:t>Pr1</w:t>
+            </w:r>
+            <w:r>
+              <w:rPr>
+                <w:sz w:val="16"/>
+                <w:szCs w:val="16"/>
+                <w:lang w:val="en-US"/>
+              </w:rPr>
+              <w:t>-</w:t>
+            </w:r>
+            <w:r>
+              <w:rPr>
+                <w:sz w:val="16"/>
+                <w:szCs w:val="16"/>
+                <w:lang w:val="en-US"/>
+              </w:rPr>
+              <w:t>1</w:t>
+            </w:r>
           </w:p>
         </w:tc>
         <w:tc>
@@ -7834,9 +8098,35 @@
           <w:p>
             <w:pPr>
               <w:rPr>
-                <w:szCs w:val="24"/>
-              </w:rPr>
-            </w:pPr>
+                <w:sz w:val="16"/>
+                <w:szCs w:val="16"/>
+                <w:lang w:val="en-US"/>
+              </w:rPr>
+            </w:pPr>
+            <w:r>
+              <w:rPr>
+                <w:sz w:val="16"/>
+                <w:szCs w:val="16"/>
+                <w:lang w:val="en-US"/>
+              </w:rPr>
+              <w:t>Pr1</w:t>
+            </w:r>
+            <w:r>
+              <w:rPr>
+                <w:sz w:val="16"/>
+                <w:szCs w:val="16"/>
+                <w:lang w:val="en-US"/>
+              </w:rPr>
+              <w:t>-</w:t>
+            </w:r>
+            <w:r>
+              <w:rPr>
+                <w:sz w:val="16"/>
+                <w:szCs w:val="16"/>
+                <w:lang w:val="en-US"/>
+              </w:rPr>
+              <w:t>2</w:t>
+            </w:r>
           </w:p>
         </w:tc>
         <w:tc>
@@ -7852,9 +8142,35 @@
           <w:p>
             <w:pPr>
               <w:rPr>
-                <w:szCs w:val="24"/>
-              </w:rPr>
-            </w:pPr>
+                <w:sz w:val="16"/>
+                <w:szCs w:val="16"/>
+                <w:lang w:val="en-US"/>
+              </w:rPr>
+            </w:pPr>
+            <w:r>
+              <w:rPr>
+                <w:sz w:val="16"/>
+                <w:szCs w:val="16"/>
+                <w:lang w:val="en-US"/>
+              </w:rPr>
+              <w:t>Pr1</w:t>
+            </w:r>
+            <w:r>
+              <w:rPr>
+                <w:sz w:val="16"/>
+                <w:szCs w:val="16"/>
+                <w:lang w:val="en-US"/>
+              </w:rPr>
+              <w:t>-</w:t>
+            </w:r>
+            <w:r>
+              <w:rPr>
+                <w:sz w:val="16"/>
+                <w:szCs w:val="16"/>
+                <w:lang w:val="en-US"/>
+              </w:rPr>
+              <w:t>3</w:t>
+            </w:r>
           </w:p>
         </w:tc>
         <w:tc>
@@ -7870,9 +8186,35 @@
           <w:p>
             <w:pPr>
               <w:rPr>
-                <w:szCs w:val="24"/>
-              </w:rPr>
-            </w:pPr>
+                <w:sz w:val="16"/>
+                <w:szCs w:val="16"/>
+                <w:lang w:val="en-US"/>
+              </w:rPr>
+            </w:pPr>
+            <w:r>
+              <w:rPr>
+                <w:sz w:val="16"/>
+                <w:szCs w:val="16"/>
+                <w:lang w:val="en-US"/>
+              </w:rPr>
+              <w:t>Pr1</w:t>
+            </w:r>
+            <w:r>
+              <w:rPr>
+                <w:sz w:val="16"/>
+                <w:szCs w:val="16"/>
+                <w:lang w:val="en-US"/>
+              </w:rPr>
+              <w:t>-</w:t>
+            </w:r>
+            <w:r>
+              <w:rPr>
+                <w:sz w:val="16"/>
+                <w:szCs w:val="16"/>
+                <w:lang w:val="en-US"/>
+              </w:rPr>
+              <w:t>4</w:t>
+            </w:r>
           </w:p>
         </w:tc>
         <w:tc>
@@ -7888,9 +8230,35 @@
           <w:p>
             <w:pPr>
               <w:rPr>
-                <w:szCs w:val="24"/>
-              </w:rPr>
-            </w:pPr>
+                <w:sz w:val="16"/>
+                <w:szCs w:val="16"/>
+                <w:lang w:val="en-US"/>
+              </w:rPr>
+            </w:pPr>
+            <w:r>
+              <w:rPr>
+                <w:sz w:val="16"/>
+                <w:szCs w:val="16"/>
+                <w:lang w:val="en-US"/>
+              </w:rPr>
+              <w:t>Pr1</w:t>
+            </w:r>
+            <w:r>
+              <w:rPr>
+                <w:sz w:val="16"/>
+                <w:szCs w:val="16"/>
+                <w:lang w:val="en-US"/>
+              </w:rPr>
+              <w:t>-</w:t>
+            </w:r>
+            <w:r>
+              <w:rPr>
+                <w:sz w:val="16"/>
+                <w:szCs w:val="16"/>
+                <w:lang w:val="en-US"/>
+              </w:rPr>
+              <w:t>5</w:t>
+            </w:r>
           </w:p>
         </w:tc>
         <w:tc>
@@ -7906,9 +8274,35 @@
           <w:p>
             <w:pPr>
               <w:rPr>
-                <w:szCs w:val="24"/>
-              </w:rPr>
-            </w:pPr>
+                <w:sz w:val="16"/>
+                <w:szCs w:val="16"/>
+                <w:lang w:val="en-US"/>
+              </w:rPr>
+            </w:pPr>
+            <w:r>
+              <w:rPr>
+                <w:sz w:val="16"/>
+                <w:szCs w:val="16"/>
+                <w:lang w:val="en-US"/>
+              </w:rPr>
+              <w:t>Pr1</w:t>
+            </w:r>
+            <w:r>
+              <w:rPr>
+                <w:sz w:val="16"/>
+                <w:szCs w:val="16"/>
+                <w:lang w:val="en-US"/>
+              </w:rPr>
+              <w:t>-</w:t>
+            </w:r>
+            <w:r>
+              <w:rPr>
+                <w:sz w:val="16"/>
+                <w:szCs w:val="16"/>
+                <w:lang w:val="en-US"/>
+              </w:rPr>
+              <w:t>6</w:t>
+            </w:r>
           </w:p>
         </w:tc>
         <w:tc>
@@ -7924,9 +8318,35 @@
           <w:p>
             <w:pPr>
               <w:rPr>
-                <w:szCs w:val="24"/>
-              </w:rPr>
-            </w:pPr>
+                <w:sz w:val="16"/>
+                <w:szCs w:val="16"/>
+                <w:lang w:val="en-US"/>
+              </w:rPr>
+            </w:pPr>
+            <w:r>
+              <w:rPr>
+                <w:sz w:val="16"/>
+                <w:szCs w:val="16"/>
+                <w:lang w:val="en-US"/>
+              </w:rPr>
+              <w:t>Pr1</w:t>
+            </w:r>
+            <w:r>
+              <w:rPr>
+                <w:sz w:val="16"/>
+                <w:szCs w:val="16"/>
+                <w:lang w:val="en-US"/>
+              </w:rPr>
+              <w:t>-</w:t>
+            </w:r>
+            <w:r>
+              <w:rPr>
+                <w:sz w:val="16"/>
+                <w:szCs w:val="16"/>
+                <w:lang w:val="en-US"/>
+              </w:rPr>
+              <w:t>7</w:t>
+            </w:r>
           </w:p>
         </w:tc>
         <w:tc>
@@ -7942,9 +8362,35 @@
           <w:p>
             <w:pPr>
               <w:rPr>
-                <w:szCs w:val="24"/>
-              </w:rPr>
-            </w:pPr>
+                <w:sz w:val="16"/>
+                <w:szCs w:val="16"/>
+                <w:lang w:val="en-US"/>
+              </w:rPr>
+            </w:pPr>
+            <w:r>
+              <w:rPr>
+                <w:sz w:val="16"/>
+                <w:szCs w:val="16"/>
+                <w:lang w:val="en-US"/>
+              </w:rPr>
+              <w:t>Pr1</w:t>
+            </w:r>
+            <w:r>
+              <w:rPr>
+                <w:sz w:val="16"/>
+                <w:szCs w:val="16"/>
+                <w:lang w:val="en-US"/>
+              </w:rPr>
+              <w:t>-</w:t>
+            </w:r>
+            <w:r>
+              <w:rPr>
+                <w:sz w:val="16"/>
+                <w:szCs w:val="16"/>
+                <w:lang w:val="en-US"/>
+              </w:rPr>
+              <w:t>8</w:t>
+            </w:r>
           </w:p>
         </w:tc>
         <w:tc>
@@ -7960,9 +8406,35 @@
           <w:p>
             <w:pPr>
               <w:rPr>
-                <w:szCs w:val="24"/>
-              </w:rPr>
-            </w:pPr>
+                <w:sz w:val="16"/>
+                <w:szCs w:val="16"/>
+                <w:lang w:val="en-US"/>
+              </w:rPr>
+            </w:pPr>
+            <w:r>
+              <w:rPr>
+                <w:sz w:val="16"/>
+                <w:szCs w:val="16"/>
+                <w:lang w:val="en-US"/>
+              </w:rPr>
+              <w:t>Pr1</w:t>
+            </w:r>
+            <w:r>
+              <w:rPr>
+                <w:sz w:val="16"/>
+                <w:szCs w:val="16"/>
+                <w:lang w:val="en-US"/>
+              </w:rPr>
+              <w:t>-</w:t>
+            </w:r>
+            <w:r>
+              <w:rPr>
+                <w:sz w:val="16"/>
+                <w:szCs w:val="16"/>
+                <w:lang w:val="en-US"/>
+              </w:rPr>
+              <w:t>9</w:t>
+            </w:r>
           </w:p>
         </w:tc>
         <w:tc>
@@ -7978,9 +8450,35 @@
           <w:p>
             <w:pPr>
               <w:rPr>
-                <w:szCs w:val="24"/>
-              </w:rPr>
-            </w:pPr>
+                <w:sz w:val="16"/>
+                <w:szCs w:val="16"/>
+                <w:lang w:val="en-US"/>
+              </w:rPr>
+            </w:pPr>
+            <w:r>
+              <w:rPr>
+                <w:sz w:val="16"/>
+                <w:szCs w:val="16"/>
+                <w:lang w:val="en-US"/>
+              </w:rPr>
+              <w:t>Pr1</w:t>
+            </w:r>
+            <w:r>
+              <w:rPr>
+                <w:sz w:val="16"/>
+                <w:szCs w:val="16"/>
+                <w:lang w:val="en-US"/>
+              </w:rPr>
+              <w:t>-</w:t>
+            </w:r>
+            <w:r>
+              <w:rPr>
+                <w:sz w:val="16"/>
+                <w:szCs w:val="16"/>
+                <w:lang w:val="en-US"/>
+              </w:rPr>
+              <w:t>10</w:t>
+            </w:r>
           </w:p>
         </w:tc>
         <w:tc>
@@ -7996,9 +8494,35 @@
           <w:p>
             <w:pPr>
               <w:rPr>
-                <w:szCs w:val="24"/>
-              </w:rPr>
-            </w:pPr>
+                <w:sz w:val="16"/>
+                <w:szCs w:val="16"/>
+                <w:lang w:val="en-US"/>
+              </w:rPr>
+            </w:pPr>
+            <w:r>
+              <w:rPr>
+                <w:sz w:val="16"/>
+                <w:szCs w:val="16"/>
+                <w:lang w:val="en-US"/>
+              </w:rPr>
+              <w:t>Pr1</w:t>
+            </w:r>
+            <w:r>
+              <w:rPr>
+                <w:sz w:val="16"/>
+                <w:szCs w:val="16"/>
+                <w:lang w:val="en-US"/>
+              </w:rPr>
+              <w:t>-</w:t>
+            </w:r>
+            <w:r>
+              <w:rPr>
+                <w:sz w:val="16"/>
+                <w:szCs w:val="16"/>
+                <w:lang w:val="en-US"/>
+              </w:rPr>
+              <w:t>11</w:t>
+            </w:r>
           </w:p>
         </w:tc>
         <w:tc>
@@ -8014,9 +8538,35 @@
           <w:p>
             <w:pPr>
               <w:rPr>
-                <w:szCs w:val="24"/>
-              </w:rPr>
-            </w:pPr>
+                <w:sz w:val="16"/>
+                <w:szCs w:val="16"/>
+                <w:lang w:val="en-US"/>
+              </w:rPr>
+            </w:pPr>
+            <w:r>
+              <w:rPr>
+                <w:sz w:val="16"/>
+                <w:szCs w:val="16"/>
+                <w:lang w:val="en-US"/>
+              </w:rPr>
+              <w:t>Pr1</w:t>
+            </w:r>
+            <w:r>
+              <w:rPr>
+                <w:sz w:val="16"/>
+                <w:szCs w:val="16"/>
+                <w:lang w:val="en-US"/>
+              </w:rPr>
+              <w:t>-</w:t>
+            </w:r>
+            <w:r>
+              <w:rPr>
+                <w:sz w:val="16"/>
+                <w:szCs w:val="16"/>
+                <w:lang w:val="en-US"/>
+              </w:rPr>
+              <w:t>12</w:t>
+            </w:r>
           </w:p>
         </w:tc>
         <w:tc>
@@ -8032,9 +8582,35 @@
           <w:p>
             <w:pPr>
               <w:rPr>
-                <w:szCs w:val="24"/>
-              </w:rPr>
-            </w:pPr>
+                <w:sz w:val="16"/>
+                <w:szCs w:val="16"/>
+                <w:lang w:val="en-US"/>
+              </w:rPr>
+            </w:pPr>
+            <w:r>
+              <w:rPr>
+                <w:sz w:val="16"/>
+                <w:szCs w:val="16"/>
+                <w:lang w:val="en-US"/>
+              </w:rPr>
+              <w:t>Pr1</w:t>
+            </w:r>
+            <w:r>
+              <w:rPr>
+                <w:sz w:val="16"/>
+                <w:szCs w:val="16"/>
+                <w:lang w:val="en-US"/>
+              </w:rPr>
+              <w:t>-</w:t>
+            </w:r>
+            <w:r>
+              <w:rPr>
+                <w:sz w:val="16"/>
+                <w:szCs w:val="16"/>
+                <w:lang w:val="en-US"/>
+              </w:rPr>
+              <w:t>13</w:t>
+            </w:r>
           </w:p>
         </w:tc>
         <w:tc>
@@ -8050,9 +8626,35 @@
           <w:p>
             <w:pPr>
               <w:rPr>
-                <w:szCs w:val="24"/>
-              </w:rPr>
-            </w:pPr>
+                <w:sz w:val="16"/>
+                <w:szCs w:val="16"/>
+                <w:lang w:val="en-US"/>
+              </w:rPr>
+            </w:pPr>
+            <w:r>
+              <w:rPr>
+                <w:sz w:val="16"/>
+                <w:szCs w:val="16"/>
+                <w:lang w:val="en-US"/>
+              </w:rPr>
+              <w:t>Pr1</w:t>
+            </w:r>
+            <w:r>
+              <w:rPr>
+                <w:sz w:val="16"/>
+                <w:szCs w:val="16"/>
+                <w:lang w:val="en-US"/>
+              </w:rPr>
+              <w:t>-</w:t>
+            </w:r>
+            <w:r>
+              <w:rPr>
+                <w:sz w:val="16"/>
+                <w:szCs w:val="16"/>
+                <w:lang w:val="en-US"/>
+              </w:rPr>
+              <w:t>14</w:t>
+            </w:r>
           </w:p>
         </w:tc>
         <w:tc>
@@ -8068,9 +8670,35 @@
           <w:p>
             <w:pPr>
               <w:rPr>
-                <w:szCs w:val="24"/>
-              </w:rPr>
-            </w:pPr>
+                <w:sz w:val="16"/>
+                <w:szCs w:val="16"/>
+                <w:lang w:val="en-US"/>
+              </w:rPr>
+            </w:pPr>
+            <w:r>
+              <w:rPr>
+                <w:sz w:val="16"/>
+                <w:szCs w:val="16"/>
+                <w:lang w:val="en-US"/>
+              </w:rPr>
+              <w:t>Pr1</w:t>
+            </w:r>
+            <w:r>
+              <w:rPr>
+                <w:sz w:val="16"/>
+                <w:szCs w:val="16"/>
+                <w:lang w:val="en-US"/>
+              </w:rPr>
+              <w:t>-</w:t>
+            </w:r>
+            <w:r>
+              <w:rPr>
+                <w:sz w:val="16"/>
+                <w:szCs w:val="16"/>
+                <w:lang w:val="en-US"/>
+              </w:rPr>
+              <w:t>15</w:t>
+            </w:r>
           </w:p>
         </w:tc>
         <w:tc>
@@ -8086,9 +8714,35 @@
           <w:p>
             <w:pPr>
               <w:rPr>
-                <w:szCs w:val="24"/>
-              </w:rPr>
-            </w:pPr>
+                <w:sz w:val="16"/>
+                <w:szCs w:val="16"/>
+                <w:lang w:val="en-US"/>
+              </w:rPr>
+            </w:pPr>
+            <w:r>
+              <w:rPr>
+                <w:sz w:val="16"/>
+                <w:szCs w:val="16"/>
+                <w:lang w:val="en-US"/>
+              </w:rPr>
+              <w:t>Pr1</w:t>
+            </w:r>
+            <w:r>
+              <w:rPr>
+                <w:sz w:val="16"/>
+                <w:szCs w:val="16"/>
+                <w:lang w:val="en-US"/>
+              </w:rPr>
+              <w:t>-</w:t>
+            </w:r>
+            <w:r>
+              <w:rPr>
+                <w:sz w:val="16"/>
+                <w:szCs w:val="16"/>
+                <w:lang w:val="en-US"/>
+              </w:rPr>
+              <w:t>16</w:t>
+            </w:r>
           </w:p>
         </w:tc>
         <w:tc>
@@ -8104,9 +8758,35 @@
           <w:p>
             <w:pPr>
               <w:rPr>
-                <w:szCs w:val="24"/>
-              </w:rPr>
-            </w:pPr>
+                <w:sz w:val="16"/>
+                <w:szCs w:val="16"/>
+                <w:lang w:val="en-US"/>
+              </w:rPr>
+            </w:pPr>
+            <w:r>
+              <w:rPr>
+                <w:sz w:val="16"/>
+                <w:szCs w:val="16"/>
+                <w:lang w:val="en-US"/>
+              </w:rPr>
+              <w:t>Pr1</w:t>
+            </w:r>
+            <w:r>
+              <w:rPr>
+                <w:sz w:val="16"/>
+                <w:szCs w:val="16"/>
+                <w:lang w:val="en-US"/>
+              </w:rPr>
+              <w:t>-</w:t>
+            </w:r>
+            <w:r>
+              <w:rPr>
+                <w:sz w:val="16"/>
+                <w:szCs w:val="16"/>
+                <w:lang w:val="en-US"/>
+              </w:rPr>
+              <w:t>17</w:t>
+            </w:r>
           </w:p>
         </w:tc>
         <w:tc>
@@ -8122,9 +8802,35 @@
           <w:p>
             <w:pPr>
               <w:rPr>
-                <w:szCs w:val="24"/>
-              </w:rPr>
-            </w:pPr>
+                <w:sz w:val="16"/>
+                <w:szCs w:val="16"/>
+                <w:lang w:val="en-US"/>
+              </w:rPr>
+            </w:pPr>
+            <w:r>
+              <w:rPr>
+                <w:sz w:val="16"/>
+                <w:szCs w:val="16"/>
+                <w:lang w:val="en-US"/>
+              </w:rPr>
+              <w:t>Pr1</w:t>
+            </w:r>
+            <w:r>
+              <w:rPr>
+                <w:sz w:val="16"/>
+                <w:szCs w:val="16"/>
+                <w:lang w:val="en-US"/>
+              </w:rPr>
+              <w:t>-</w:t>
+            </w:r>
+            <w:r>
+              <w:rPr>
+                <w:sz w:val="16"/>
+                <w:szCs w:val="16"/>
+                <w:lang w:val="en-US"/>
+              </w:rPr>
+              <w:t>18</w:t>
+            </w:r>
           </w:p>
         </w:tc>
       </w:tr>
@@ -8169,9 +8875,35 @@
           <w:p>
             <w:pPr>
               <w:rPr>
-                <w:szCs w:val="24"/>
-              </w:rPr>
-            </w:pPr>
+                <w:sz w:val="16"/>
+                <w:szCs w:val="16"/>
+                <w:lang w:val="en-US"/>
+              </w:rPr>
+            </w:pPr>
+            <w:r>
+              <w:rPr>
+                <w:sz w:val="16"/>
+                <w:szCs w:val="16"/>
+                <w:lang w:val="en-US"/>
+              </w:rPr>
+              <w:t>Pr2</w:t>
+            </w:r>
+            <w:r>
+              <w:rPr>
+                <w:sz w:val="16"/>
+                <w:szCs w:val="16"/>
+                <w:lang w:val="en-US"/>
+              </w:rPr>
+              <w:t>-</w:t>
+            </w:r>
+            <w:r>
+              <w:rPr>
+                <w:sz w:val="16"/>
+                <w:szCs w:val="16"/>
+                <w:lang w:val="en-US"/>
+              </w:rPr>
+              <w:t>1</w:t>
+            </w:r>
           </w:p>
         </w:tc>
         <w:tc>
@@ -8187,9 +8919,35 @@
           <w:p>
             <w:pPr>
               <w:rPr>
-                <w:szCs w:val="24"/>
-              </w:rPr>
-            </w:pPr>
+                <w:sz w:val="16"/>
+                <w:szCs w:val="16"/>
+                <w:lang w:val="en-US"/>
+              </w:rPr>
+            </w:pPr>
+            <w:r>
+              <w:rPr>
+                <w:sz w:val="16"/>
+                <w:szCs w:val="16"/>
+                <w:lang w:val="en-US"/>
+              </w:rPr>
+              <w:t>Pr2</w:t>
+            </w:r>
+            <w:r>
+              <w:rPr>
+                <w:sz w:val="16"/>
+                <w:szCs w:val="16"/>
+                <w:lang w:val="en-US"/>
+              </w:rPr>
+              <w:t>-</w:t>
+            </w:r>
+            <w:r>
+              <w:rPr>
+                <w:sz w:val="16"/>
+                <w:szCs w:val="16"/>
+                <w:lang w:val="en-US"/>
+              </w:rPr>
+              <w:t>2</w:t>
+            </w:r>
           </w:p>
         </w:tc>
         <w:tc>
@@ -8205,9 +8963,35 @@
           <w:p>
             <w:pPr>
               <w:rPr>
-                <w:szCs w:val="24"/>
-              </w:rPr>
-            </w:pPr>
+                <w:sz w:val="16"/>
+                <w:szCs w:val="16"/>
+                <w:lang w:val="en-US"/>
+              </w:rPr>
+            </w:pPr>
+            <w:r>
+              <w:rPr>
+                <w:sz w:val="16"/>
+                <w:szCs w:val="16"/>
+                <w:lang w:val="en-US"/>
+              </w:rPr>
+              <w:t>Pr2</w:t>
+            </w:r>
+            <w:r>
+              <w:rPr>
+                <w:sz w:val="16"/>
+                <w:szCs w:val="16"/>
+                <w:lang w:val="en-US"/>
+              </w:rPr>
+              <w:t>-</w:t>
+            </w:r>
+            <w:r>
+              <w:rPr>
+                <w:sz w:val="16"/>
+                <w:szCs w:val="16"/>
+                <w:lang w:val="en-US"/>
+              </w:rPr>
+              <w:t>3</w:t>
+            </w:r>
           </w:p>
         </w:tc>
         <w:tc>
@@ -8223,9 +9007,35 @@
           <w:p>
             <w:pPr>
               <w:rPr>
-                <w:szCs w:val="24"/>
-              </w:rPr>
-            </w:pPr>
+                <w:sz w:val="16"/>
+                <w:szCs w:val="16"/>
+                <w:lang w:val="en-US"/>
+              </w:rPr>
+            </w:pPr>
+            <w:r>
+              <w:rPr>
+                <w:sz w:val="16"/>
+                <w:szCs w:val="16"/>
+                <w:lang w:val="en-US"/>
+              </w:rPr>
+              <w:t>Pr2</w:t>
+            </w:r>
+            <w:r>
+              <w:rPr>
+                <w:sz w:val="16"/>
+                <w:szCs w:val="16"/>
+                <w:lang w:val="en-US"/>
+              </w:rPr>
+              <w:t>-</w:t>
+            </w:r>
+            <w:r>
+              <w:rPr>
+                <w:sz w:val="16"/>
+                <w:szCs w:val="16"/>
+                <w:lang w:val="en-US"/>
+              </w:rPr>
+              <w:t>4</w:t>
+            </w:r>
           </w:p>
         </w:tc>
         <w:tc>
@@ -8241,9 +9051,35 @@
           <w:p>
             <w:pPr>
               <w:rPr>
-                <w:szCs w:val="24"/>
-              </w:rPr>
-            </w:pPr>
+                <w:sz w:val="16"/>
+                <w:szCs w:val="16"/>
+                <w:lang w:val="en-US"/>
+              </w:rPr>
+            </w:pPr>
+            <w:r>
+              <w:rPr>
+                <w:sz w:val="16"/>
+                <w:szCs w:val="16"/>
+                <w:lang w:val="en-US"/>
+              </w:rPr>
+              <w:t>Pr2</w:t>
+            </w:r>
+            <w:r>
+              <w:rPr>
+                <w:sz w:val="16"/>
+                <w:szCs w:val="16"/>
+                <w:lang w:val="en-US"/>
+              </w:rPr>
+              <w:t>-</w:t>
+            </w:r>
+            <w:r>
+              <w:rPr>
+                <w:sz w:val="16"/>
+                <w:szCs w:val="16"/>
+                <w:lang w:val="en-US"/>
+              </w:rPr>
+              <w:t>5</w:t>
+            </w:r>
           </w:p>
         </w:tc>
         <w:tc>
@@ -8259,9 +9095,35 @@
           <w:p>
             <w:pPr>
               <w:rPr>
-                <w:szCs w:val="24"/>
-              </w:rPr>
-            </w:pPr>
+                <w:sz w:val="16"/>
+                <w:szCs w:val="16"/>
+                <w:lang w:val="en-US"/>
+              </w:rPr>
+            </w:pPr>
+            <w:r>
+              <w:rPr>
+                <w:sz w:val="16"/>
+                <w:szCs w:val="16"/>
+                <w:lang w:val="en-US"/>
+              </w:rPr>
+              <w:t>Pr2</w:t>
+            </w:r>
+            <w:r>
+              <w:rPr>
+                <w:sz w:val="16"/>
+                <w:szCs w:val="16"/>
+                <w:lang w:val="en-US"/>
+              </w:rPr>
+              <w:t>-</w:t>
+            </w:r>
+            <w:r>
+              <w:rPr>
+                <w:sz w:val="16"/>
+                <w:szCs w:val="16"/>
+                <w:lang w:val="en-US"/>
+              </w:rPr>
+              <w:t>6</w:t>
+            </w:r>
           </w:p>
         </w:tc>
         <w:tc>
@@ -8277,9 +9139,35 @@
           <w:p>
             <w:pPr>
               <w:rPr>
-                <w:szCs w:val="24"/>
-              </w:rPr>
-            </w:pPr>
+                <w:sz w:val="16"/>
+                <w:szCs w:val="16"/>
+                <w:lang w:val="en-US"/>
+              </w:rPr>
+            </w:pPr>
+            <w:r>
+              <w:rPr>
+                <w:sz w:val="16"/>
+                <w:szCs w:val="16"/>
+                <w:lang w:val="en-US"/>
+              </w:rPr>
+              <w:t>Pr2</w:t>
+            </w:r>
+            <w:r>
+              <w:rPr>
+                <w:sz w:val="16"/>
+                <w:szCs w:val="16"/>
+                <w:lang w:val="en-US"/>
+              </w:rPr>
+              <w:t>-</w:t>
+            </w:r>
+            <w:r>
+              <w:rPr>
+                <w:sz w:val="16"/>
+                <w:szCs w:val="16"/>
+                <w:lang w:val="en-US"/>
+              </w:rPr>
+              <w:t>7</w:t>
+            </w:r>
           </w:p>
         </w:tc>
         <w:tc>
@@ -8295,9 +9183,35 @@
           <w:p>
             <w:pPr>
               <w:rPr>
-                <w:szCs w:val="24"/>
-              </w:rPr>
-            </w:pPr>
+                <w:sz w:val="16"/>
+                <w:szCs w:val="16"/>
+                <w:lang w:val="en-US"/>
+              </w:rPr>
+            </w:pPr>
+            <w:r>
+              <w:rPr>
+                <w:sz w:val="16"/>
+                <w:szCs w:val="16"/>
+                <w:lang w:val="en-US"/>
+              </w:rPr>
+              <w:t>Pr2</w:t>
+            </w:r>
+            <w:r>
+              <w:rPr>
+                <w:sz w:val="16"/>
+                <w:szCs w:val="16"/>
+                <w:lang w:val="en-US"/>
+              </w:rPr>
+              <w:t>-</w:t>
+            </w:r>
+            <w:r>
+              <w:rPr>
+                <w:sz w:val="16"/>
+                <w:szCs w:val="16"/>
+                <w:lang w:val="en-US"/>
+              </w:rPr>
+              <w:t>8</w:t>
+            </w:r>
           </w:p>
         </w:tc>
         <w:tc>
@@ -8313,9 +9227,35 @@
           <w:p>
             <w:pPr>
               <w:rPr>
-                <w:szCs w:val="24"/>
-              </w:rPr>
-            </w:pPr>
+                <w:sz w:val="16"/>
+                <w:szCs w:val="16"/>
+                <w:lang w:val="en-US"/>
+              </w:rPr>
+            </w:pPr>
+            <w:r>
+              <w:rPr>
+                <w:sz w:val="16"/>
+                <w:szCs w:val="16"/>
+                <w:lang w:val="en-US"/>
+              </w:rPr>
+              <w:t>Pr2</w:t>
+            </w:r>
+            <w:r>
+              <w:rPr>
+                <w:sz w:val="16"/>
+                <w:szCs w:val="16"/>
+                <w:lang w:val="en-US"/>
+              </w:rPr>
+              <w:t>-</w:t>
+            </w:r>
+            <w:r>
+              <w:rPr>
+                <w:sz w:val="16"/>
+                <w:szCs w:val="16"/>
+                <w:lang w:val="en-US"/>
+              </w:rPr>
+              <w:t>9</w:t>
+            </w:r>
           </w:p>
         </w:tc>
         <w:tc>
@@ -8331,9 +9271,35 @@
           <w:p>
             <w:pPr>
               <w:rPr>
-                <w:szCs w:val="24"/>
-              </w:rPr>
-            </w:pPr>
+                <w:sz w:val="16"/>
+                <w:szCs w:val="16"/>
+                <w:lang w:val="en-US"/>
+              </w:rPr>
+            </w:pPr>
+            <w:r>
+              <w:rPr>
+                <w:sz w:val="16"/>
+                <w:szCs w:val="16"/>
+                <w:lang w:val="en-US"/>
+              </w:rPr>
+              <w:t>Pr2</w:t>
+            </w:r>
+            <w:r>
+              <w:rPr>
+                <w:sz w:val="16"/>
+                <w:szCs w:val="16"/>
+                <w:lang w:val="en-US"/>
+              </w:rPr>
+              <w:t>-</w:t>
+            </w:r>
+            <w:r>
+              <w:rPr>
+                <w:sz w:val="16"/>
+                <w:szCs w:val="16"/>
+                <w:lang w:val="en-US"/>
+              </w:rPr>
+              <w:t>10</w:t>
+            </w:r>
           </w:p>
         </w:tc>
         <w:tc>
@@ -8349,9 +9315,35 @@
           <w:p>
             <w:pPr>
               <w:rPr>
-                <w:szCs w:val="24"/>
-              </w:rPr>
-            </w:pPr>
+                <w:sz w:val="16"/>
+                <w:szCs w:val="16"/>
+                <w:lang w:val="en-US"/>
+              </w:rPr>
+            </w:pPr>
+            <w:r>
+              <w:rPr>
+                <w:sz w:val="16"/>
+                <w:szCs w:val="16"/>
+                <w:lang w:val="en-US"/>
+              </w:rPr>
+              <w:t>Pr2</w:t>
+            </w:r>
+            <w:r>
+              <w:rPr>
+                <w:sz w:val="16"/>
+                <w:szCs w:val="16"/>
+                <w:lang w:val="en-US"/>
+              </w:rPr>
+              <w:t>-</w:t>
+            </w:r>
+            <w:r>
+              <w:rPr>
+                <w:sz w:val="16"/>
+                <w:szCs w:val="16"/>
+                <w:lang w:val="en-US"/>
+              </w:rPr>
+              <w:t>11</w:t>
+            </w:r>
           </w:p>
         </w:tc>
         <w:tc>
@@ -8367,9 +9359,35 @@
           <w:p>
             <w:pPr>
               <w:rPr>
-                <w:szCs w:val="24"/>
-              </w:rPr>
-            </w:pPr>
+                <w:sz w:val="16"/>
+                <w:szCs w:val="16"/>
+                <w:lang w:val="en-US"/>
+              </w:rPr>
+            </w:pPr>
+            <w:r>
+              <w:rPr>
+                <w:sz w:val="16"/>
+                <w:szCs w:val="16"/>
+                <w:lang w:val="en-US"/>
+              </w:rPr>
+              <w:t>Pr2</w:t>
+            </w:r>
+            <w:r>
+              <w:rPr>
+                <w:sz w:val="16"/>
+                <w:szCs w:val="16"/>
+                <w:lang w:val="en-US"/>
+              </w:rPr>
+              <w:t>-</w:t>
+            </w:r>
+            <w:r>
+              <w:rPr>
+                <w:sz w:val="16"/>
+                <w:szCs w:val="16"/>
+                <w:lang w:val="en-US"/>
+              </w:rPr>
+              <w:t>12</w:t>
+            </w:r>
           </w:p>
         </w:tc>
         <w:tc>
@@ -8385,9 +9403,35 @@
           <w:p>
             <w:pPr>
               <w:rPr>
-                <w:szCs w:val="24"/>
-              </w:rPr>
-            </w:pPr>
+                <w:sz w:val="16"/>
+                <w:szCs w:val="16"/>
+                <w:lang w:val="en-US"/>
+              </w:rPr>
+            </w:pPr>
+            <w:r>
+              <w:rPr>
+                <w:sz w:val="16"/>
+                <w:szCs w:val="16"/>
+                <w:lang w:val="en-US"/>
+              </w:rPr>
+              <w:t>Pr2</w:t>
+            </w:r>
+            <w:r>
+              <w:rPr>
+                <w:sz w:val="16"/>
+                <w:szCs w:val="16"/>
+                <w:lang w:val="en-US"/>
+              </w:rPr>
+              <w:t>-</w:t>
+            </w:r>
+            <w:r>
+              <w:rPr>
+                <w:sz w:val="16"/>
+                <w:szCs w:val="16"/>
+                <w:lang w:val="en-US"/>
+              </w:rPr>
+              <w:t>13</w:t>
+            </w:r>
           </w:p>
         </w:tc>
         <w:tc>
@@ -8403,9 +9447,35 @@
           <w:p>
             <w:pPr>
               <w:rPr>
-                <w:szCs w:val="24"/>
-              </w:rPr>
-            </w:pPr>
+                <w:sz w:val="16"/>
+                <w:szCs w:val="16"/>
+                <w:lang w:val="en-US"/>
+              </w:rPr>
+            </w:pPr>
+            <w:r>
+              <w:rPr>
+                <w:sz w:val="16"/>
+                <w:szCs w:val="16"/>
+                <w:lang w:val="en-US"/>
+              </w:rPr>
+              <w:t>Pr2</w:t>
+            </w:r>
+            <w:r>
+              <w:rPr>
+                <w:sz w:val="16"/>
+                <w:szCs w:val="16"/>
+                <w:lang w:val="en-US"/>
+              </w:rPr>
+              <w:t>-</w:t>
+            </w:r>
+            <w:r>
+              <w:rPr>
+                <w:sz w:val="16"/>
+                <w:szCs w:val="16"/>
+                <w:lang w:val="en-US"/>
+              </w:rPr>
+              <w:t>14</w:t>
+            </w:r>
           </w:p>
         </w:tc>
         <w:tc>
@@ -8421,9 +9491,35 @@
           <w:p>
             <w:pPr>
               <w:rPr>
-                <w:szCs w:val="24"/>
-              </w:rPr>
-            </w:pPr>
+                <w:sz w:val="16"/>
+                <w:szCs w:val="16"/>
+                <w:lang w:val="en-US"/>
+              </w:rPr>
+            </w:pPr>
+            <w:r>
+              <w:rPr>
+                <w:sz w:val="16"/>
+                <w:szCs w:val="16"/>
+                <w:lang w:val="en-US"/>
+              </w:rPr>
+              <w:t>Pr2</w:t>
+            </w:r>
+            <w:r>
+              <w:rPr>
+                <w:sz w:val="16"/>
+                <w:szCs w:val="16"/>
+                <w:lang w:val="en-US"/>
+              </w:rPr>
+              <w:t>-</w:t>
+            </w:r>
+            <w:r>
+              <w:rPr>
+                <w:sz w:val="16"/>
+                <w:szCs w:val="16"/>
+                <w:lang w:val="en-US"/>
+              </w:rPr>
+              <w:t>15</w:t>
+            </w:r>
           </w:p>
         </w:tc>
         <w:tc>
@@ -8439,9 +9535,35 @@
           <w:p>
             <w:pPr>
               <w:rPr>
-                <w:szCs w:val="24"/>
-              </w:rPr>
-            </w:pPr>
+                <w:sz w:val="16"/>
+                <w:szCs w:val="16"/>
+                <w:lang w:val="en-US"/>
+              </w:rPr>
+            </w:pPr>
+            <w:r>
+              <w:rPr>
+                <w:sz w:val="16"/>
+                <w:szCs w:val="16"/>
+                <w:lang w:val="en-US"/>
+              </w:rPr>
+              <w:t>Pr2</w:t>
+            </w:r>
+            <w:r>
+              <w:rPr>
+                <w:sz w:val="16"/>
+                <w:szCs w:val="16"/>
+                <w:lang w:val="en-US"/>
+              </w:rPr>
+              <w:t>-</w:t>
+            </w:r>
+            <w:r>
+              <w:rPr>
+                <w:sz w:val="16"/>
+                <w:szCs w:val="16"/>
+                <w:lang w:val="en-US"/>
+              </w:rPr>
+              <w:t>16</w:t>
+            </w:r>
           </w:p>
         </w:tc>
         <w:tc>
@@ -8457,9 +9579,35 @@
           <w:p>
             <w:pPr>
               <w:rPr>
-                <w:szCs w:val="24"/>
-              </w:rPr>
-            </w:pPr>
+                <w:sz w:val="16"/>
+                <w:szCs w:val="16"/>
+                <w:lang w:val="en-US"/>
+              </w:rPr>
+            </w:pPr>
+            <w:r>
+              <w:rPr>
+                <w:sz w:val="16"/>
+                <w:szCs w:val="16"/>
+                <w:lang w:val="en-US"/>
+              </w:rPr>
+              <w:t>Pr2</w:t>
+            </w:r>
+            <w:r>
+              <w:rPr>
+                <w:sz w:val="16"/>
+                <w:szCs w:val="16"/>
+                <w:lang w:val="en-US"/>
+              </w:rPr>
+              <w:t>-</w:t>
+            </w:r>
+            <w:r>
+              <w:rPr>
+                <w:sz w:val="16"/>
+                <w:szCs w:val="16"/>
+                <w:lang w:val="en-US"/>
+              </w:rPr>
+              <w:t>17</w:t>
+            </w:r>
           </w:p>
         </w:tc>
         <w:tc>
@@ -8475,9 +9623,35 @@
           <w:p>
             <w:pPr>
               <w:rPr>
-                <w:szCs w:val="24"/>
-              </w:rPr>
-            </w:pPr>
+                <w:sz w:val="16"/>
+                <w:szCs w:val="16"/>
+                <w:lang w:val="en-US"/>
+              </w:rPr>
+            </w:pPr>
+            <w:r>
+              <w:rPr>
+                <w:sz w:val="16"/>
+                <w:szCs w:val="16"/>
+                <w:lang w:val="en-US"/>
+              </w:rPr>
+              <w:t>Pr2</w:t>
+            </w:r>
+            <w:r>
+              <w:rPr>
+                <w:sz w:val="16"/>
+                <w:szCs w:val="16"/>
+                <w:lang w:val="en-US"/>
+              </w:rPr>
+              <w:t>-</w:t>
+            </w:r>
+            <w:r>
+              <w:rPr>
+                <w:sz w:val="16"/>
+                <w:szCs w:val="16"/>
+                <w:lang w:val="en-US"/>
+              </w:rPr>
+              <w:t>18</w:t>
+            </w:r>
           </w:p>
         </w:tc>
       </w:tr>
@@ -8963,6 +10137,7 @@
         </w:rPr>
       </w:pPr>
       <w:r>
+        <w:lastRenderedPageBreak/>
         <w:t xml:space="preserve">                                </w:t>
       </w:r>
       <w:r>
@@ -9768,7 +10943,7 @@
 </file>
 
 <file path=customXml/itemProps1.xml><?xml version="1.0" encoding="utf-8"?>
-<ds:datastoreItem xmlns:ds="http://schemas.openxmlformats.org/officeDocument/2006/customXml" ds:itemID="{0D180A66-F477-475E-BEE2-EE9EDBF67812}">
+<ds:datastoreItem xmlns:ds="http://schemas.openxmlformats.org/officeDocument/2006/customXml" ds:itemID="{FFEB982C-152D-4C44-873F-29C30EE36213}">
   <ds:schemaRefs>
     <ds:schemaRef ds:uri="http://schemas.openxmlformats.org/officeDocument/2006/bibliography"/>
   </ds:schemaRefs>

</xml_diff>

<commit_message>
AUTO FROM WORK 28.09.2022 12:57:42,60
</commit_message>
<xml_diff>
--- a/ZAMER/Win32/Release/REPORT/BLANK.docx
+++ b/ZAMER/Win32/Release/REPORT/BLANK.docx
@@ -3977,35 +3977,8 @@
       <w:r>
         <w:t xml:space="preserve"> </w:t>
       </w:r>
-      <w:r>
-        <w:t xml:space="preserve">                 </w:t>
-      </w:r>
-      <w:r>
-        <w:t xml:space="preserve">                                    </w:t>
-      </w:r>
-      <w:r>
-        <w:t xml:space="preserve">  </w:t>
-      </w:r>
-      <w:proofErr w:type="gramStart"/>
-      <w:r>
-        <w:rPr>
-          <w:b w:val="0"/>
-        </w:rPr>
-        <w:t>Плечо:_</w:t>
-      </w:r>
-      <w:proofErr w:type="gramEnd"/>
-      <w:r>
-        <w:rPr>
-          <w:b w:val="0"/>
-        </w:rPr>
-        <w:t>____</w:t>
-      </w:r>
-      <w:r>
-        <w:rPr>
-          <w:b w:val="0"/>
-        </w:rPr>
-        <w:t xml:space="preserve"> </w:t>
-      </w:r>
+      <w:bookmarkStart w:id="0" w:name="_GoBack"/>
+      <w:bookmarkEnd w:id="0"/>
       <w:r>
         <w:rPr>
           <w:b w:val="0"/>
@@ -4025,11 +3998,21 @@
         </w:rPr>
         <w:t xml:space="preserve">  </w:t>
       </w:r>
+      <w:proofErr w:type="spellStart"/>
       <w:r>
         <w:rPr>
           <w:b w:val="0"/>
-        </w:rPr>
-        <w:t>_____ ____</w:t>
+          <w:u w:val="single"/>
+          <w:lang w:val="en-US"/>
+        </w:rPr>
+        <w:t>rkz</w:t>
+      </w:r>
+      <w:proofErr w:type="spellEnd"/>
+      <w:r>
+        <w:rPr>
+          <w:b w:val="0"/>
+        </w:rPr>
+        <w:t xml:space="preserve"> </w:t>
       </w:r>
       <w:r>
         <w:rPr>
@@ -10568,7 +10551,6 @@
       <w:r>
         <w:t>(</w:t>
       </w:r>
-      <w:bookmarkStart w:id="0" w:name="_GoBack"/>
       <w:proofErr w:type="spellStart"/>
       <w:r>
         <w:rPr>
@@ -10577,7 +10559,6 @@
         </w:rPr>
         <w:t>fio</w:t>
       </w:r>
-      <w:bookmarkEnd w:id="0"/>
       <w:proofErr w:type="spellEnd"/>
       <w:r>
         <w:t>)</w:t>
@@ -11396,7 +11377,7 @@
 </file>
 
 <file path=customXml/itemProps1.xml><?xml version="1.0" encoding="utf-8"?>
-<ds:datastoreItem xmlns:ds="http://schemas.openxmlformats.org/officeDocument/2006/customXml" ds:itemID="{47AAD1B8-8598-415B-91AA-8E2B9112D892}">
+<ds:datastoreItem xmlns:ds="http://schemas.openxmlformats.org/officeDocument/2006/customXml" ds:itemID="{04F0F77D-CC87-467E-BCCF-A37675C7AB9C}">
   <ds:schemaRefs>
     <ds:schemaRef ds:uri="http://schemas.openxmlformats.org/officeDocument/2006/bibliography"/>
   </ds:schemaRefs>

</xml_diff>

<commit_message>
AUTO FROM WORK 29.09.2022 14:36:12,27
</commit_message>
<xml_diff>
--- a/ZAMER/Win32/Release/REPORT/BLANK.docx
+++ b/ZAMER/Win32/Release/REPORT/BLANK.docx
@@ -131,7 +131,6 @@
         <w:spacing w:line="360" w:lineRule="auto"/>
         <w:rPr>
           <w:sz w:val="28"/>
-          <w:lang w:val="en-US"/>
         </w:rPr>
       </w:pPr>
       <w:r>
@@ -185,98 +184,91 @@
         <w:spacing w:line="360" w:lineRule="auto"/>
         <w:rPr>
           <w:sz w:val="28"/>
+        </w:rPr>
+      </w:pPr>
+      <w:r>
+        <w:rPr>
+          <w:sz w:val="28"/>
           <w:lang w:val="en-US"/>
         </w:rPr>
-      </w:pPr>
-      <w:r>
-        <w:rPr>
+        <w:t>U</w:t>
+      </w:r>
+      <w:r>
+        <w:rPr>
+          <w:sz w:val="28"/>
+        </w:rPr>
+        <w:t>=</w:t>
+      </w:r>
+      <w:r>
+        <w:rPr>
+          <w:sz w:val="28"/>
+        </w:rPr>
+        <w:t xml:space="preserve"> </w:t>
+      </w:r>
+      <w:proofErr w:type="spellStart"/>
+      <w:r>
+        <w:rPr>
+          <w:b/>
           <w:sz w:val="28"/>
           <w:lang w:val="en-US"/>
         </w:rPr>
-        <w:t>U</w:t>
+        <w:t>urab</w:t>
+      </w:r>
+      <w:proofErr w:type="spellEnd"/>
+      <w:r>
+        <w:rPr>
+          <w:sz w:val="28"/>
+        </w:rPr>
+        <w:t xml:space="preserve"> </w:t>
+      </w:r>
+      <w:r>
+        <w:rPr>
+          <w:sz w:val="28"/>
+        </w:rPr>
+        <w:t>В</w:t>
+      </w:r>
+      <w:r>
+        <w:rPr>
+          <w:sz w:val="28"/>
+        </w:rPr>
+        <w:tab/>
       </w:r>
       <w:r>
         <w:rPr>
           <w:sz w:val="28"/>
           <w:lang w:val="en-US"/>
         </w:rPr>
+        <w:t>P</w:t>
+      </w:r>
+      <w:r>
+        <w:rPr>
+          <w:sz w:val="28"/>
+        </w:rPr>
+        <w:t>2</w:t>
+      </w:r>
+      <w:proofErr w:type="gramStart"/>
+      <w:r>
+        <w:rPr>
+          <w:sz w:val="28"/>
+        </w:rPr>
         <w:t>=</w:t>
       </w:r>
       <w:r>
         <w:rPr>
           <w:sz w:val="28"/>
-          <w:lang w:val="en-US"/>
         </w:rPr>
         <w:t xml:space="preserve"> </w:t>
       </w:r>
+      <w:r>
+        <w:rPr>
+          <w:sz w:val="28"/>
+        </w:rPr>
+        <w:t xml:space="preserve"> </w:t>
+      </w:r>
       <w:proofErr w:type="spellStart"/>
       <w:r>
         <w:rPr>
-          <w:sz w:val="28"/>
-          <w:lang w:val="en-US"/>
-        </w:rPr>
-        <w:t>urab</w:t>
-      </w:r>
-      <w:proofErr w:type="spellEnd"/>
-      <w:r>
-        <w:rPr>
-          <w:sz w:val="28"/>
-          <w:lang w:val="en-US"/>
-        </w:rPr>
-        <w:t xml:space="preserve"> </w:t>
-      </w:r>
-      <w:r>
-        <w:rPr>
-          <w:sz w:val="28"/>
-        </w:rPr>
-        <w:t>В</w:t>
-      </w:r>
-      <w:r>
-        <w:rPr>
-          <w:sz w:val="28"/>
-          <w:lang w:val="en-US"/>
-        </w:rPr>
-        <w:tab/>
-      </w:r>
-      <w:r>
-        <w:rPr>
-          <w:sz w:val="28"/>
-          <w:lang w:val="en-US"/>
-        </w:rPr>
-        <w:t>P</w:t>
-      </w:r>
-      <w:r>
-        <w:rPr>
-          <w:sz w:val="28"/>
-          <w:lang w:val="en-US"/>
-        </w:rPr>
-        <w:t>2</w:t>
-      </w:r>
-      <w:proofErr w:type="gramStart"/>
-      <w:r>
-        <w:rPr>
-          <w:sz w:val="28"/>
-          <w:lang w:val="en-US"/>
-        </w:rPr>
-        <w:t>=</w:t>
-      </w:r>
-      <w:r>
-        <w:rPr>
-          <w:sz w:val="28"/>
-          <w:lang w:val="en-US"/>
-        </w:rPr>
-        <w:t xml:space="preserve"> </w:t>
-      </w:r>
-      <w:r>
-        <w:rPr>
-          <w:sz w:val="28"/>
-          <w:lang w:val="en-US"/>
-        </w:rPr>
-        <w:t xml:space="preserve"> </w:t>
-      </w:r>
-      <w:proofErr w:type="spellStart"/>
-      <w:r>
-        <w:rPr>
+          <w:b/>
           <w:sz w:val="28"/>
           <w:lang w:val="en-US"/>
         </w:rPr>
@@ -287,7 +279,6 @@
       <w:r>
         <w:rPr>
           <w:sz w:val="28"/>
-          <w:lang w:val="en-US"/>
         </w:rPr>
         <w:t xml:space="preserve"> </w:t>
       </w:r>
@@ -300,7 +291,6 @@
       <w:r>
         <w:rPr>
           <w:sz w:val="28"/>
-          <w:lang w:val="en-US"/>
         </w:rPr>
         <w:tab/>
         <w:t>2</w:t>
@@ -315,65 +305,65 @@
       <w:r>
         <w:rPr>
           <w:sz w:val="28"/>
+        </w:rPr>
+        <w:t>=</w:t>
+      </w:r>
+      <w:r>
+        <w:rPr>
+          <w:sz w:val="28"/>
+        </w:rPr>
+        <w:t xml:space="preserve"> </w:t>
+      </w:r>
+      <w:proofErr w:type="spellStart"/>
+      <w:r>
+        <w:rPr>
+          <w:sz w:val="28"/>
+          <w:u w:val="single"/>
           <w:lang w:val="en-US"/>
         </w:rPr>
-        <w:t>=</w:t>
-      </w:r>
+        <w:t>polus</w:t>
+      </w:r>
+      <w:proofErr w:type="spellEnd"/>
+      <w:r>
+        <w:rPr>
+          <w:sz w:val="28"/>
+        </w:rPr>
+        <w:tab/>
+      </w:r>
+      <w:r>
+        <w:rPr>
+          <w:sz w:val="28"/>
+        </w:rPr>
+        <w:t>Соединение</w:t>
+      </w:r>
+      <w:r>
+        <w:rPr>
+          <w:sz w:val="28"/>
+        </w:rPr>
+        <w:t xml:space="preserve"> </w:t>
+      </w:r>
+      <w:r>
+        <w:rPr>
+          <w:sz w:val="28"/>
+        </w:rPr>
+        <w:t>фаз</w:t>
+      </w:r>
+      <w:r>
+        <w:rPr>
+          <w:sz w:val="28"/>
+        </w:rPr>
+        <w:t xml:space="preserve"> </w:t>
+      </w:r>
+      <w:proofErr w:type="spellStart"/>
       <w:r>
         <w:rPr>
           <w:sz w:val="28"/>
           <w:lang w:val="en-US"/>
         </w:rPr>
-        <w:t xml:space="preserve"> </w:t>
-      </w:r>
-      <w:r>
-        <w:rPr>
-          <w:sz w:val="28"/>
-          <w:lang w:val="en-US"/>
-        </w:rPr>
-        <w:t>__________</w:t>
-      </w:r>
-      <w:r>
-        <w:rPr>
-          <w:sz w:val="28"/>
-          <w:lang w:val="en-US"/>
-        </w:rPr>
-        <w:tab/>
-      </w:r>
-      <w:r>
-        <w:rPr>
-          <w:sz w:val="28"/>
-        </w:rPr>
-        <w:t>Соединение</w:t>
-      </w:r>
-      <w:r>
-        <w:rPr>
-          <w:sz w:val="28"/>
-          <w:lang w:val="en-US"/>
-        </w:rPr>
-        <w:t xml:space="preserve"> </w:t>
-      </w:r>
-      <w:r>
-        <w:rPr>
-          <w:sz w:val="28"/>
-        </w:rPr>
-        <w:t>фаз</w:t>
-      </w:r>
-      <w:r>
-        <w:rPr>
-          <w:sz w:val="28"/>
-          <w:lang w:val="en-US"/>
-        </w:rPr>
-        <w:t xml:space="preserve"> </w:t>
-      </w:r>
-      <w:proofErr w:type="spellStart"/>
-      <w:r>
-        <w:rPr>
-          <w:sz w:val="28"/>
-          <w:lang w:val="en-US"/>
-        </w:rPr>
         <w:t>fsoed</w:t>
       </w:r>
+      <w:bookmarkStart w:id="0" w:name="_GoBack"/>
+      <w:bookmarkEnd w:id="0"/>
       <w:proofErr w:type="spellEnd"/>
     </w:p>
     <w:p>
@@ -395,11 +385,21 @@
         </w:rPr>
         <w:t xml:space="preserve"> </w:t>
       </w:r>
-      <w:r>
-        <w:rPr>
-          <w:sz w:val="28"/>
-        </w:rPr>
-        <w:t>___________ Энергоэффективность</w:t>
+      <w:proofErr w:type="spellStart"/>
+      <w:r>
+        <w:rPr>
+          <w:sz w:val="28"/>
+          <w:u w:val="single"/>
+          <w:lang w:val="en-US"/>
+        </w:rPr>
+        <w:t>regim</w:t>
+      </w:r>
+      <w:proofErr w:type="spellEnd"/>
+      <w:r>
+        <w:rPr>
+          <w:sz w:val="28"/>
+        </w:rPr>
+        <w:t xml:space="preserve"> Энергоэффективность</w:t>
       </w:r>
       <w:r>
         <w:rPr>
@@ -410,21 +410,10 @@
       <w:r>
         <w:rPr>
           <w:sz w:val="28"/>
-        </w:rPr>
-        <w:t>_</w:t>
-      </w:r>
-      <w:r>
-        <w:rPr>
-          <w:sz w:val="28"/>
+          <w:u w:val="single"/>
           <w:lang w:val="en-US"/>
         </w:rPr>
         <w:t>IE</w:t>
-      </w:r>
-      <w:r>
-        <w:rPr>
-          <w:sz w:val="28"/>
-        </w:rPr>
-        <w:t>_</w:t>
       </w:r>
       <w:r>
         <w:rPr>
@@ -449,6 +438,7 @@
       <w:r>
         <w:rPr>
           <w:sz w:val="28"/>
+          <w:u w:val="single"/>
           <w:lang w:val="en-US"/>
         </w:rPr>
         <w:t>fprizn</w:t>
@@ -466,14 +456,7 @@
         <w:rPr>
           <w:sz w:val="28"/>
         </w:rPr>
-        <w:t xml:space="preserve">Особенности </w:t>
-      </w:r>
-      <w:proofErr w:type="gramStart"/>
-      <w:r>
-        <w:rPr>
-          <w:sz w:val="28"/>
-        </w:rPr>
-        <w:t>изготовлени</w:t>
+        <w:t>Особенности изготовлени</w:t>
       </w:r>
       <w:r>
         <w:rPr>
@@ -485,14 +468,7 @@
         <w:rPr>
           <w:sz w:val="28"/>
         </w:rPr>
-        <w:t>,  испытания</w:t>
-      </w:r>
-      <w:proofErr w:type="gramEnd"/>
-      <w:r>
-        <w:rPr>
-          <w:sz w:val="28"/>
-        </w:rPr>
-        <w:t xml:space="preserve"> </w:t>
+        <w:t xml:space="preserve">, испытания </w:t>
       </w:r>
       <w:proofErr w:type="spellStart"/>
       <w:r>
@@ -528,6 +504,7 @@
       <w:r>
         <w:rPr>
           <w:sz w:val="28"/>
+          <w:u w:val="single"/>
           <w:lang w:val="en-US"/>
         </w:rPr>
         <w:t>humi</w:t>
@@ -536,51 +513,53 @@
       <w:r>
         <w:rPr>
           <w:sz w:val="28"/>
+          <w:u w:val="single"/>
+        </w:rPr>
+        <w:t>%</w:t>
+      </w:r>
+      <w:r>
+        <w:rPr>
+          <w:sz w:val="28"/>
+        </w:rPr>
+        <w:t xml:space="preserve">                          </w:t>
+      </w:r>
+      <w:r>
+        <w:rPr>
+          <w:sz w:val="28"/>
+        </w:rPr>
+        <w:t xml:space="preserve"> Атм. </w:t>
+      </w:r>
+      <w:r>
+        <w:rPr>
+          <w:sz w:val="28"/>
+        </w:rPr>
+        <w:t>Д</w:t>
+      </w:r>
+      <w:r>
+        <w:rPr>
+          <w:sz w:val="28"/>
+        </w:rPr>
+        <w:t xml:space="preserve">авление </w:t>
+      </w:r>
+      <w:r>
+        <w:rPr>
+          <w:sz w:val="28"/>
+          <w:u w:val="single"/>
+          <w:lang w:val="en-US"/>
+        </w:rPr>
+        <w:t>pressure</w:t>
+      </w:r>
+      <w:r>
+        <w:rPr>
+          <w:sz w:val="28"/>
+          <w:u w:val="single"/>
         </w:rPr>
         <w:t xml:space="preserve"> </w:t>
       </w:r>
       <w:r>
         <w:rPr>
           <w:sz w:val="28"/>
-        </w:rPr>
-        <w:t xml:space="preserve">%                          </w:t>
-      </w:r>
-      <w:r>
-        <w:rPr>
-          <w:sz w:val="28"/>
-        </w:rPr>
-        <w:t xml:space="preserve"> Атм. </w:t>
-      </w:r>
-      <w:proofErr w:type="gramStart"/>
-      <w:r>
-        <w:rPr>
-          <w:sz w:val="28"/>
-        </w:rPr>
-        <w:t xml:space="preserve">давление </w:t>
-      </w:r>
-      <w:r>
-        <w:rPr>
-          <w:sz w:val="28"/>
-        </w:rPr>
-        <w:t xml:space="preserve"> </w:t>
-      </w:r>
-      <w:r>
-        <w:rPr>
-          <w:sz w:val="28"/>
-          <w:lang w:val="en-US"/>
-        </w:rPr>
-        <w:t>pressure</w:t>
-      </w:r>
-      <w:proofErr w:type="gramEnd"/>
-      <w:r>
-        <w:rPr>
-          <w:sz w:val="28"/>
-        </w:rPr>
-        <w:t xml:space="preserve"> </w:t>
-      </w:r>
-      <w:r>
-        <w:rPr>
-          <w:sz w:val="28"/>
+          <w:u w:val="single"/>
         </w:rPr>
         <w:t>кПа</w:t>
       </w:r>
@@ -731,7 +710,46 @@
           </w:tcPr>
           <w:p>
             <w:pPr>
-              <w:spacing w:line="360" w:lineRule="auto"/>
+              <w:rPr>
+                <w:sz w:val="28"/>
+              </w:rPr>
+            </w:pPr>
+            <w:r>
+              <w:rPr>
+                <w:sz w:val="28"/>
+                <w:lang w:val="en-US"/>
+              </w:rPr>
+              <w:t>I</w:t>
+            </w:r>
+            <w:r>
+              <w:rPr>
+                <w:sz w:val="28"/>
+              </w:rPr>
+              <w:t xml:space="preserve">=25 А, </w:t>
+            </w:r>
+            <w:r>
+              <w:rPr>
+                <w:sz w:val="28"/>
+                <w:lang w:val="en-US"/>
+              </w:rPr>
+              <w:t>U</w:t>
+            </w:r>
+            <w:r>
+              <w:rPr>
+                <w:sz w:val="28"/>
+              </w:rPr>
+              <w:t xml:space="preserve"> не более 2,0 В</w:t>
+            </w:r>
+            <w:r>
+              <w:rPr>
+                <w:sz w:val="28"/>
+              </w:rPr>
+              <w:t xml:space="preserve"> </w:t>
+            </w:r>
+          </w:p>
+          <w:p>
+            <w:pPr>
+              <w:jc w:val="center"/>
               <w:rPr>
                 <w:b/>
                 <w:sz w:val="28"/>
@@ -739,56 +757,12 @@
             </w:pPr>
             <w:r>
               <w:rPr>
-                <w:sz w:val="28"/>
-                <w:lang w:val="en-US"/>
-              </w:rPr>
-              <w:t>I</w:t>
-            </w:r>
-            <w:r>
-              <w:rPr>
-                <w:sz w:val="28"/>
-              </w:rPr>
-              <w:t xml:space="preserve">=25 А, </w:t>
-            </w:r>
-            <w:r>
-              <w:rPr>
-                <w:sz w:val="28"/>
-                <w:lang w:val="en-US"/>
-              </w:rPr>
-              <w:t>U</w:t>
-            </w:r>
-            <w:r>
-              <w:rPr>
-                <w:sz w:val="28"/>
-              </w:rPr>
-              <w:t xml:space="preserve"> не более 2,0 В</w:t>
-            </w:r>
-            <w:r>
-              <w:rPr>
-                <w:sz w:val="28"/>
-              </w:rPr>
-              <w:t xml:space="preserve"> </w:t>
-            </w:r>
-            <w:r>
-              <w:rPr>
+                <w:b/>
                 <w:sz w:val="28"/>
                 <w:u w:val="single"/>
                 <w:lang w:val="en-US"/>
               </w:rPr>
               <w:t>bolt</w:t>
-            </w:r>
-            <w:r>
-              <w:rPr>
-                <w:sz w:val="28"/>
-                <w:u w:val="single"/>
-              </w:rPr>
-              <w:t xml:space="preserve"> </w:t>
-            </w:r>
-            <w:r>
-              <w:rPr>
-                <w:sz w:val="28"/>
-              </w:rPr>
-              <w:t xml:space="preserve"> </w:t>
             </w:r>
           </w:p>
         </w:tc>
@@ -830,7 +804,7 @@
       </w:r>
       <w:r>
         <w:rPr>
-          <w:b w:val="0"/>
+          <w:u w:val="single"/>
           <w:lang w:val="en-US"/>
         </w:rPr>
         <w:t>temper</w:t>
@@ -3969,7 +3943,11 @@
       </w:r>
       <w:r>
         <w:lastRenderedPageBreak/>
-        <w:t>Короткое замыкание</w:t>
+        <w:t xml:space="preserve">Короткое </w:t>
+      </w:r>
+      <w:proofErr w:type="gramStart"/>
+      <w:r>
+        <w:t>замыкание</w:t>
       </w:r>
       <w:r>
         <w:t xml:space="preserve"> </w:t>
@@ -3977,8 +3955,6 @@
       <w:r>
         <w:t xml:space="preserve"> </w:t>
       </w:r>
-      <w:bookmarkStart w:id="0" w:name="_GoBack"/>
-      <w:bookmarkEnd w:id="0"/>
       <w:r>
         <w:rPr>
           <w:b w:val="0"/>
@@ -3986,6 +3962,7 @@
         </w:rPr>
         <w:t>R</w:t>
       </w:r>
+      <w:proofErr w:type="gramEnd"/>
       <w:r>
         <w:rPr>
           <w:b w:val="0"/>
@@ -4001,7 +3978,6 @@
       <w:proofErr w:type="spellStart"/>
       <w:r>
         <w:rPr>
-          <w:b w:val="0"/>
           <w:u w:val="single"/>
           <w:lang w:val="en-US"/>
         </w:rPr>
@@ -5904,17 +5880,29 @@
         <w:tab/>
       </w:r>
       <w:r>
-        <w:t xml:space="preserve">          </w:t>
-      </w:r>
-      <w:r>
+        <w:rPr>
+          <w:b w:val="0"/>
+        </w:rPr>
         <w:t>Р</w:t>
       </w:r>
       <w:r>
-        <w:t>ежим работы __________</w:t>
-      </w:r>
-      <w:r>
-        <w:t>__________________</w:t>
-      </w:r>
+        <w:rPr>
+          <w:b w:val="0"/>
+        </w:rPr>
+        <w:t>ежим работы</w:t>
+      </w:r>
+      <w:r>
+        <w:t xml:space="preserve"> </w:t>
+      </w:r>
+      <w:proofErr w:type="spellStart"/>
+      <w:r>
+        <w:rPr>
+          <w:u w:val="single"/>
+          <w:lang w:val="en-US"/>
+        </w:rPr>
+        <w:t>regim</w:t>
+      </w:r>
+      <w:proofErr w:type="spellEnd"/>
     </w:p>
     <w:tbl>
       <w:tblPr>
@@ -7098,15 +7086,24 @@
           <w:b/>
           <w:sz w:val="28"/>
         </w:rPr>
-        <w:t xml:space="preserve"> ВАХ</w:t>
-      </w:r>
+        <w:t xml:space="preserve"> </w:t>
+      </w:r>
+      <w:proofErr w:type="gramStart"/>
       <w:r>
         <w:rPr>
           <w:b/>
           <w:sz w:val="28"/>
         </w:rPr>
-        <w:t>(дата________</w:t>
-      </w:r>
+        <w:t>ВАХ</w:t>
+      </w:r>
+      <w:r>
+        <w:rPr>
+          <w:b/>
+          <w:sz w:val="28"/>
+        </w:rPr>
+        <w:t>(</w:t>
+      </w:r>
+      <w:proofErr w:type="gramEnd"/>
       <w:r>
         <w:rPr>
           <w:b/>
@@ -10474,6 +10471,13 @@
       </w:r>
     </w:p>
     <w:p>
+      <w:pPr>
+        <w:rPr>
+          <w:b/>
+          <w:sz w:val="28"/>
+          <w:szCs w:val="28"/>
+        </w:rPr>
+      </w:pPr>
       <w:r>
         <w:rPr>
           <w:b/>
@@ -10510,50 +10514,43 @@
           <w:sz w:val="28"/>
           <w:szCs w:val="28"/>
         </w:rPr>
+        <w:t xml:space="preserve"> кг</w:t>
+      </w:r>
+      <w:r>
+        <w:rPr>
+          <w:b/>
+          <w:sz w:val="28"/>
+          <w:szCs w:val="28"/>
+        </w:rPr>
+        <w:t xml:space="preserve">  </w:t>
+      </w:r>
+    </w:p>
+    <w:p>
+      <w:r>
+        <w:t>Испытатель</w:t>
+      </w:r>
+      <w:r>
+        <w:t>:</w:t>
+      </w:r>
+      <w:r>
         <w:t xml:space="preserve"> </w:t>
       </w:r>
-      <w:proofErr w:type="gramStart"/>
+      <w:r>
+        <w:t>_____________</w:t>
+      </w:r>
+      <w:r>
+        <w:t>_______</w:t>
+      </w:r>
+      <w:r>
+        <w:t>_</w:t>
+      </w:r>
+      <w:r>
+        <w:t>(</w:t>
+      </w:r>
+      <w:proofErr w:type="spellStart"/>
       <w:r>
         <w:rPr>
           <w:b/>
-          <w:sz w:val="28"/>
-          <w:szCs w:val="28"/>
-        </w:rPr>
-        <w:t>кг</w:t>
-      </w:r>
-      <w:r>
-        <w:rPr>
-          <w:b/>
-          <w:sz w:val="28"/>
-          <w:szCs w:val="28"/>
-        </w:rPr>
-        <w:t xml:space="preserve">  </w:t>
-      </w:r>
-      <w:r>
-        <w:t>Испытатель</w:t>
-      </w:r>
-      <w:proofErr w:type="gramEnd"/>
-      <w:r>
-        <w:t>:</w:t>
-      </w:r>
-      <w:r>
-        <w:t xml:space="preserve"> </w:t>
-      </w:r>
-      <w:r>
-        <w:t>_____________</w:t>
-      </w:r>
-      <w:r>
-        <w:t>_______</w:t>
-      </w:r>
-      <w:r>
-        <w:t>_</w:t>
-      </w:r>
-      <w:r>
-        <w:t>(</w:t>
-      </w:r>
-      <w:proofErr w:type="spellStart"/>
-      <w:r>
-        <w:rPr>
           <w:u w:val="single"/>
           <w:lang w:val="en-US"/>
         </w:rPr>
@@ -11377,7 +11374,7 @@
 </file>
 
 <file path=customXml/itemProps1.xml><?xml version="1.0" encoding="utf-8"?>
-<ds:datastoreItem xmlns:ds="http://schemas.openxmlformats.org/officeDocument/2006/customXml" ds:itemID="{04F0F77D-CC87-467E-BCCF-A37675C7AB9C}">
+<ds:datastoreItem xmlns:ds="http://schemas.openxmlformats.org/officeDocument/2006/customXml" ds:itemID="{22593322-4CF5-4494-A3E1-43981D897E69}">
   <ds:schemaRefs>
     <ds:schemaRef ds:uri="http://schemas.openxmlformats.org/officeDocument/2006/bibliography"/>
   </ds:schemaRefs>

</xml_diff>